<commit_message>
resubmission edits to ms
</commit_message>
<xml_diff>
--- a/resubmission/RSOS_assortativity_resubmission.docx
+++ b/resubmission/RSOS_assortativity_resubmission.docx
@@ -727,27 +727,7 @@
           <w:sz w:val="20"/>
           <w:shd w:val="clear" w:color="auto" w:fill="FFFFFF"/>
         </w:rPr>
-        <w:t xml:space="preserve">. In addition, the female hormone </w:t>
-      </w:r>
-      <w:proofErr w:type="spellStart"/>
-      <w:r>
-        <w:rPr>
-          <w:rFonts w:ascii="Palatino-Roman" w:hAnsi="Palatino-Roman" w:cs="Arial"/>
-          <w:color w:val="333333"/>
-          <w:sz w:val="20"/>
-          <w:shd w:val="clear" w:color="auto" w:fill="FFFFFF"/>
-        </w:rPr>
-        <w:t>estradiol</w:t>
-      </w:r>
-      <w:proofErr w:type="spellEnd"/>
-      <w:r>
-        <w:rPr>
-          <w:rFonts w:ascii="Palatino-Roman" w:hAnsi="Palatino-Roman" w:cs="Arial"/>
-          <w:color w:val="333333"/>
-          <w:sz w:val="20"/>
-          <w:shd w:val="clear" w:color="auto" w:fill="FFFFFF"/>
-        </w:rPr>
-        <w:t xml:space="preserve"> enhances, while testosterone downregulates, macrophage activation which is an important pathway for initiating the innate immune response and consequently detecting M. tuberculosis </w:t>
+        <w:t xml:space="preserve">. In addition, the female hormone estradiol enhances, while testosterone downregulates, macrophage activation which is an important pathway for initiating the innate immune response and consequently detecting M. tuberculosis </w:t>
       </w:r>
       <w:r>
         <w:rPr>
@@ -3692,6 +3672,13 @@
         <w:rPr>
           <w:rFonts w:ascii="Palatino" w:eastAsia="Arial" w:hAnsi="Palatino" w:cs="Arial"/>
           <w:sz w:val="20"/>
+          <w:lang w:val="en-US"/>
+          <w:rPrChange w:id="92" w:author="Microsoft Office User" w:date="2021-01-05T12:07:00Z">
+            <w:rPr>
+              <w:rFonts w:ascii="Palatino" w:eastAsia="Arial" w:hAnsi="Palatino" w:cs="Arial"/>
+              <w:sz w:val="20"/>
+            </w:rPr>
+          </w:rPrChange>
         </w:rPr>
       </w:pPr>
       <w:r>
@@ -3701,7 +3688,7 @@
         </w:rPr>
         <w:t xml:space="preserve">To study disease processes affecting sex-bias in TB, we varied parameters within a Susceptible-Latent-Infectious-Recovered-Susceptible (SLIRS) model framework corresponding to different assumptions about disease transmission (Table 1). </w:t>
       </w:r>
-      <w:ins w:id="92" w:author="Paige Bianca Miller" w:date="2020-11-30T12:15:00Z">
+      <w:ins w:id="93" w:author="Paige Bianca Miller" w:date="2020-11-30T12:15:00Z">
         <w:r>
           <w:rPr>
             <w:rFonts w:ascii="Palatino" w:eastAsia="Arial" w:hAnsi="Palatino" w:cs="Arial"/>
@@ -3762,75 +3749,57 @@
             <w:sz w:val="20"/>
             <w:lang w:val="en-US"/>
           </w:rPr>
-          <w:t xml:space="preserve"> leads to </w:t>
-        </w:r>
-        <w:proofErr w:type="gramStart"/>
+          <w:t xml:space="preserve"> leads to a SIR model). </w:t>
+        </w:r>
+      </w:ins>
+      <w:moveToRangeStart w:id="94" w:author="Microsoft Office User" w:date="2020-12-11T14:34:00Z" w:name="move58589694"/>
+      <w:moveTo w:id="95" w:author="Microsoft Office User" w:date="2020-12-11T14:34:00Z">
         <w:r>
           <w:rPr>
             <w:rFonts w:ascii="Palatino" w:eastAsia="Arial" w:hAnsi="Palatino" w:cs="Arial"/>
             <w:sz w:val="20"/>
             <w:lang w:val="en-US"/>
           </w:rPr>
-          <w:t>a</w:t>
-        </w:r>
-        <w:proofErr w:type="gramEnd"/>
+          <w:t xml:space="preserve">The duration of latent infection in tuberculosis is highly variable but the majority of individuals that develop contagious forms of tuberculosis progress within a year (reviewed in </w:t>
+        </w:r>
+        <w:commentRangeStart w:id="96"/>
         <w:r>
           <w:rPr>
             <w:rFonts w:ascii="Palatino" w:eastAsia="Arial" w:hAnsi="Palatino" w:cs="Arial"/>
             <w:sz w:val="20"/>
             <w:lang w:val="en-US"/>
           </w:rPr>
-          <w:t xml:space="preserve"> SIR model). </w:t>
+          <w:t xml:space="preserve">Behr et al. </w:t>
+        </w:r>
+        <w:commentRangeEnd w:id="96"/>
+        <w:r>
+          <w:rPr>
+            <w:rStyle w:val="CommentReference"/>
+          </w:rPr>
+          <w:commentReference w:id="96"/>
+        </w:r>
+        <w:r>
+          <w:rPr>
+            <w:rFonts w:ascii="Palatino" w:eastAsia="Arial" w:hAnsi="Palatino" w:cs="Arial"/>
+            <w:sz w:val="20"/>
+            <w:lang w:val="en-US"/>
+          </w:rPr>
+          <w:t xml:space="preserve">2018). </w:t>
+        </w:r>
+      </w:moveTo>
+      <w:moveToRangeEnd w:id="94"/>
+      <w:ins w:id="97" w:author="Microsoft Office User" w:date="2020-12-11T14:34:00Z">
+        <w:r>
+          <w:rPr>
+            <w:rFonts w:ascii="Palatino" w:eastAsia="Arial" w:hAnsi="Palatino" w:cs="Arial"/>
+            <w:sz w:val="20"/>
+            <w:lang w:val="en-US"/>
+          </w:rPr>
+          <w:t xml:space="preserve">As a result, </w:t>
         </w:r>
       </w:ins>
-      <w:moveToRangeStart w:id="93" w:author="Microsoft Office User" w:date="2020-12-11T14:34:00Z" w:name="move58589694"/>
-      <w:moveTo w:id="94" w:author="Microsoft Office User" w:date="2020-12-11T14:34:00Z">
-        <w:r>
-          <w:rPr>
-            <w:rFonts w:ascii="Palatino" w:eastAsia="Arial" w:hAnsi="Palatino" w:cs="Arial"/>
-            <w:sz w:val="20"/>
-            <w:lang w:val="en-US"/>
-          </w:rPr>
-          <w:t xml:space="preserve">The duration of latent infection in tuberculosis is highly variable but the majority of individuals that develop contagious forms of tuberculosis progress within a year (reviewed in </w:t>
-        </w:r>
-        <w:commentRangeStart w:id="95"/>
-        <w:r>
-          <w:rPr>
-            <w:rFonts w:ascii="Palatino" w:eastAsia="Arial" w:hAnsi="Palatino" w:cs="Arial"/>
-            <w:sz w:val="20"/>
-            <w:lang w:val="en-US"/>
-          </w:rPr>
-          <w:t xml:space="preserve">Behr et al. </w:t>
-        </w:r>
-        <w:commentRangeEnd w:id="95"/>
-        <w:r>
-          <w:rPr>
-            <w:rStyle w:val="CommentReference"/>
-          </w:rPr>
-          <w:commentReference w:id="95"/>
-        </w:r>
-        <w:r>
-          <w:rPr>
-            <w:rFonts w:ascii="Palatino" w:eastAsia="Arial" w:hAnsi="Palatino" w:cs="Arial"/>
-            <w:sz w:val="20"/>
-            <w:lang w:val="en-US"/>
-          </w:rPr>
-          <w:t xml:space="preserve">2018). </w:t>
-        </w:r>
-      </w:moveTo>
-      <w:moveToRangeEnd w:id="93"/>
-      <w:ins w:id="96" w:author="Microsoft Office User" w:date="2020-12-11T14:34:00Z">
-        <w:r>
-          <w:rPr>
-            <w:rFonts w:ascii="Palatino" w:eastAsia="Arial" w:hAnsi="Palatino" w:cs="Arial"/>
-            <w:sz w:val="20"/>
-            <w:lang w:val="en-US"/>
-          </w:rPr>
-          <w:t xml:space="preserve">As a result, </w:t>
-        </w:r>
-      </w:ins>
-      <w:ins w:id="97" w:author="Paige Bianca Miller" w:date="2020-11-30T12:15:00Z">
-        <w:del w:id="98" w:author="Microsoft Office User" w:date="2020-12-11T14:34:00Z">
+      <w:ins w:id="98" w:author="Paige Bianca Miller" w:date="2020-11-30T12:15:00Z">
+        <w:del w:id="99" w:author="Microsoft Office User" w:date="2020-12-11T14:34:00Z">
           <w:r>
             <w:rPr>
               <w:rFonts w:ascii="Palatino" w:eastAsia="Arial" w:hAnsi="Palatino" w:cs="Arial"/>
@@ -3841,7 +3810,7 @@
           </w:r>
         </w:del>
       </w:ins>
-      <w:ins w:id="99" w:author="Microsoft Office User" w:date="2020-12-11T14:34:00Z">
+      <w:ins w:id="100" w:author="Microsoft Office User" w:date="2020-12-11T14:34:00Z">
         <w:r>
           <w:rPr>
             <w:rFonts w:ascii="Palatino" w:eastAsia="Arial" w:hAnsi="Palatino" w:cs="Arial"/>
@@ -3851,7 +3820,7 @@
           <w:t>f</w:t>
         </w:r>
       </w:ins>
-      <w:ins w:id="100" w:author="Paige Bianca Miller" w:date="2020-11-30T12:15:00Z">
+      <w:ins w:id="101" w:author="Paige Bianca Miller" w:date="2020-11-30T12:15:00Z">
         <w:r>
           <w:rPr>
             <w:rFonts w:ascii="Palatino" w:eastAsia="Arial" w:hAnsi="Palatino" w:cs="Arial"/>
@@ -3879,7 +3848,7 @@
           <w:t xml:space="preserve"> corresponding to an average latent period of 10 months</w:t>
         </w:r>
       </w:ins>
-      <w:ins w:id="101" w:author="Microsoft Office User" w:date="2020-12-11T14:35:00Z">
+      <w:ins w:id="102" w:author="Microsoft Office User" w:date="2020-12-11T14:35:00Z">
         <w:r>
           <w:rPr>
             <w:rFonts w:ascii="Palatino" w:eastAsia="Arial" w:hAnsi="Palatino" w:cs="Arial"/>
@@ -3889,7 +3858,7 @@
           <w:t xml:space="preserve"> (see Figure S1 for equilibrium latent prevalence in the SLIRS model across transmission rates)</w:t>
         </w:r>
       </w:ins>
-      <w:ins w:id="102" w:author="Paige Bianca Miller" w:date="2020-11-30T12:15:00Z">
+      <w:ins w:id="103" w:author="Paige Bianca Miller" w:date="2020-11-30T12:15:00Z">
         <w:r>
           <w:rPr>
             <w:rFonts w:ascii="Palatino" w:eastAsia="Arial" w:hAnsi="Palatino" w:cs="Arial"/>
@@ -3899,9 +3868,9 @@
           <w:t xml:space="preserve">. </w:t>
         </w:r>
       </w:ins>
-      <w:moveFromRangeStart w:id="103" w:author="Microsoft Office User" w:date="2020-12-11T14:34:00Z" w:name="move58589694"/>
-      <w:moveFrom w:id="104" w:author="Microsoft Office User" w:date="2020-12-11T14:34:00Z">
-        <w:ins w:id="105" w:author="Paige Bianca Miller" w:date="2020-11-30T12:15:00Z">
+      <w:moveFromRangeStart w:id="104" w:author="Microsoft Office User" w:date="2020-12-11T14:34:00Z" w:name="move58589694"/>
+      <w:moveFrom w:id="105" w:author="Microsoft Office User" w:date="2020-12-11T14:34:00Z">
+        <w:ins w:id="106" w:author="Paige Bianca Miller" w:date="2020-11-30T12:15:00Z">
           <w:r>
             <w:rPr>
               <w:rFonts w:ascii="Palatino" w:eastAsia="Arial" w:hAnsi="Palatino" w:cs="Arial"/>
@@ -3911,7 +3880,7 @@
             <w:lastRenderedPageBreak/>
             <w:t xml:space="preserve">The duration of latent infection in tuberculosis is highly variable but the majority of individuals that develop contagious forms of tuberculosis progress within a year (reviewed in </w:t>
           </w:r>
-          <w:commentRangeStart w:id="106"/>
+          <w:commentRangeStart w:id="107"/>
           <w:r>
             <w:rPr>
               <w:rFonts w:ascii="Palatino" w:eastAsia="Arial" w:hAnsi="Palatino" w:cs="Arial"/>
@@ -3921,16 +3890,16 @@
             <w:t xml:space="preserve">Behr et al. </w:t>
           </w:r>
         </w:ins>
-        <w:commentRangeEnd w:id="106"/>
-        <w:ins w:id="107" w:author="Paige Bianca Miller" w:date="2020-11-30T12:16:00Z">
+        <w:commentRangeEnd w:id="107"/>
+        <w:ins w:id="108" w:author="Paige Bianca Miller" w:date="2020-11-30T12:16:00Z">
           <w:r>
             <w:rPr>
               <w:rStyle w:val="CommentReference"/>
             </w:rPr>
-            <w:commentReference w:id="106"/>
+            <w:commentReference w:id="107"/>
           </w:r>
         </w:ins>
-        <w:ins w:id="108" w:author="Paige Bianca Miller" w:date="2020-11-30T12:15:00Z">
+        <w:ins w:id="109" w:author="Paige Bianca Miller" w:date="2020-11-30T12:15:00Z">
           <w:r>
             <w:rPr>
               <w:rFonts w:ascii="Palatino" w:eastAsia="Arial" w:hAnsi="Palatino" w:cs="Arial"/>
@@ -3941,8 +3910,8 @@
           </w:r>
         </w:ins>
       </w:moveFrom>
-      <w:moveFromRangeEnd w:id="103"/>
-      <w:ins w:id="109" w:author="Paige Bianca Miller" w:date="2020-11-30T12:15:00Z">
+      <w:moveFromRangeEnd w:id="104"/>
+      <w:ins w:id="110" w:author="Paige Bianca Miller" w:date="2020-11-30T12:15:00Z">
         <w:r>
           <w:rPr>
             <w:rFonts w:ascii="Palatino" w:eastAsia="Arial" w:hAnsi="Palatino" w:cs="Arial"/>
@@ -3985,25 +3954,7 @@
             <w:sz w:val="20"/>
             <w:lang w:val="en-US"/>
           </w:rPr>
-          <w:t xml:space="preserve"> leads to </w:t>
-        </w:r>
-        <w:proofErr w:type="gramStart"/>
-        <w:r>
-          <w:rPr>
-            <w:rFonts w:ascii="Palatino" w:eastAsia="Arial" w:hAnsi="Palatino" w:cs="Arial"/>
-            <w:sz w:val="20"/>
-            <w:lang w:val="en-US"/>
-          </w:rPr>
-          <w:t>a</w:t>
-        </w:r>
-        <w:proofErr w:type="gramEnd"/>
-        <w:r>
-          <w:rPr>
-            <w:rFonts w:ascii="Palatino" w:eastAsia="Arial" w:hAnsi="Palatino" w:cs="Arial"/>
-            <w:sz w:val="20"/>
-            <w:lang w:val="en-US"/>
-          </w:rPr>
-          <w:t xml:space="preserve"> SIR model whereas </w:t>
+          <w:t xml:space="preserve"> leads to a SIR model whereas </w:t>
         </w:r>
         <m:oMath>
           <m:r>
@@ -4021,25 +3972,7 @@
             <w:sz w:val="20"/>
             <w:lang w:val="en-US"/>
           </w:rPr>
-          <w:t xml:space="preserve"> leads to a SIRS model). In SIRS and SLIRS models, we assumed new susceptibles wer</w:t>
-        </w:r>
-        <w:proofErr w:type="spellStart"/>
-        <w:r>
-          <w:rPr>
-            <w:rFonts w:ascii="Palatino" w:eastAsia="Arial" w:hAnsi="Palatino" w:cs="Arial"/>
-            <w:sz w:val="20"/>
-            <w:lang w:val="en-US"/>
-          </w:rPr>
-          <w:t>e</w:t>
-        </w:r>
-        <w:proofErr w:type="spellEnd"/>
-        <w:r>
-          <w:rPr>
-            <w:rFonts w:ascii="Palatino" w:eastAsia="Arial" w:hAnsi="Palatino" w:cs="Arial"/>
-            <w:sz w:val="20"/>
-            <w:lang w:val="en-US"/>
-          </w:rPr>
-          <w:t xml:space="preserve"> encountered at rate  </w:t>
+          <w:t xml:space="preserve"> leads to a SIRS model). In SIRS and SLIRS models, we assumed new susceptibles were encountered at rate  </w:t>
         </w:r>
         <m:oMath>
           <m:r>
@@ -4048,36 +3981,169 @@
               <w:sz w:val="20"/>
               <w:lang w:val="en-US"/>
             </w:rPr>
-            <m:t xml:space="preserve">ϕ=0.1, </m:t>
+            <m:t>ϕ</m:t>
+          </m:r>
+          <m:r>
+            <w:del w:id="111" w:author="Microsoft Office User" w:date="2021-01-05T11:20:00Z">
+              <w:rPr>
+                <w:rFonts w:ascii="Cambria Math" w:eastAsia="Arial" w:hAnsi="Cambria Math" w:cs="Arial"/>
+                <w:sz w:val="20"/>
+                <w:lang w:val="en-US"/>
+              </w:rPr>
+              <m:t>=0.</m:t>
+            </w:del>
+          </m:r>
+          <m:r>
+            <w:del w:id="112" w:author="Microsoft Office User" w:date="2021-01-05T11:17:00Z">
+              <w:rPr>
+                <w:rFonts w:ascii="Cambria Math" w:eastAsia="Arial" w:hAnsi="Cambria Math" w:cs="Arial"/>
+                <w:sz w:val="20"/>
+                <w:lang w:val="en-US"/>
+              </w:rPr>
+              <m:t>1</m:t>
+            </w:del>
+          </m:r>
+          <m:r>
+            <w:del w:id="113" w:author="Microsoft Office User" w:date="2021-01-05T11:19:00Z">
+              <w:rPr>
+                <w:rFonts w:ascii="Cambria Math" w:eastAsia="Arial" w:hAnsi="Cambria Math" w:cs="Arial"/>
+                <w:sz w:val="20"/>
+                <w:lang w:val="en-US"/>
+              </w:rPr>
+              <m:t xml:space="preserve">, </m:t>
+            </w:del>
+          </m:r>
+          <m:r>
+            <w:del w:id="114" w:author="Microsoft Office User" w:date="2021-01-05T11:19:00Z">
+              <m:rPr>
+                <m:sty m:val="p"/>
+              </m:rPr>
+              <w:rPr>
+                <w:rFonts w:ascii="Cambria Math" w:eastAsia="Arial" w:hAnsi="Cambria Math" w:cs="Arial"/>
+                <w:sz w:val="20"/>
+                <w:lang w:val="en-US"/>
+              </w:rPr>
+              <m:t>c</m:t>
+            </w:del>
           </m:r>
         </m:oMath>
+      </w:ins>
+      <w:ins w:id="115" w:author="Microsoft Office User" w:date="2021-01-05T11:19:00Z">
         <w:r>
           <w:rPr>
             <w:rFonts w:ascii="Palatino" w:eastAsia="Arial" w:hAnsi="Palatino" w:cs="Arial"/>
             <w:sz w:val="20"/>
             <w:lang w:val="en-US"/>
           </w:rPr>
-          <w:t>corresponding to a new</w:t>
+          <w:t xml:space="preserve"> </w:t>
         </w:r>
       </w:ins>
-      <w:ins w:id="110" w:author="Paige Bianca Miller" w:date="2020-11-30T12:17:00Z">
+      <w:ins w:id="116" w:author="Microsoft Office User" w:date="2021-01-05T11:20:00Z">
         <w:r>
           <w:rPr>
             <w:rFonts w:ascii="Palatino" w:eastAsia="Arial" w:hAnsi="Palatino" w:cs="Arial"/>
             <w:sz w:val="20"/>
             <w:lang w:val="en-US"/>
           </w:rPr>
+          <w:t xml:space="preserve"> which was set to 0.08 </w:t>
+        </w:r>
+      </w:ins>
+      <w:ins w:id="117" w:author="Microsoft Office User" w:date="2021-01-05T11:19:00Z">
+        <w:r>
+          <w:rPr>
+            <w:rFonts w:ascii="Palatino" w:eastAsia="Arial" w:hAnsi="Palatino" w:cs="Arial"/>
+            <w:sz w:val="20"/>
+            <w:lang w:val="en-US"/>
+          </w:rPr>
+          <w:t>or 0.008 c</w:t>
+        </w:r>
+      </w:ins>
+      <w:ins w:id="118" w:author="Paige Bianca Miller" w:date="2020-11-30T12:15:00Z">
+        <w:r>
+          <w:rPr>
+            <w:rFonts w:ascii="Palatino" w:eastAsia="Arial" w:hAnsi="Palatino" w:cs="Arial"/>
+            <w:sz w:val="20"/>
+            <w:lang w:val="en-US"/>
+          </w:rPr>
+          <w:t>orresponding to a new</w:t>
+        </w:r>
+      </w:ins>
+      <w:ins w:id="119" w:author="Paige Bianca Miller" w:date="2020-11-30T12:17:00Z">
+        <w:r>
+          <w:rPr>
+            <w:rFonts w:ascii="Palatino" w:eastAsia="Arial" w:hAnsi="Palatino" w:cs="Arial"/>
+            <w:sz w:val="20"/>
+            <w:lang w:val="en-US"/>
+          </w:rPr>
           <w:t xml:space="preserve"> close</w:t>
         </w:r>
       </w:ins>
-      <w:ins w:id="111" w:author="Paige Bianca Miller" w:date="2020-11-30T12:15:00Z">
+      <w:ins w:id="120" w:author="Paige Bianca Miller" w:date="2020-11-30T12:15:00Z">
         <w:r>
           <w:rPr>
             <w:rFonts w:ascii="Palatino" w:eastAsia="Arial" w:hAnsi="Palatino" w:cs="Arial"/>
             <w:sz w:val="20"/>
             <w:lang w:val="en-US"/>
           </w:rPr>
-          <w:t xml:space="preserve"> contact every 10 months. We assumed the infectious period lasted 6 months (</w:t>
+          <w:t xml:space="preserve"> contact every</w:t>
+        </w:r>
+        <w:del w:id="121" w:author="Microsoft Office User" w:date="2021-01-05T11:18:00Z">
+          <w:r>
+            <w:rPr>
+              <w:rFonts w:ascii="Palatino" w:eastAsia="Arial" w:hAnsi="Palatino" w:cs="Arial"/>
+              <w:sz w:val="20"/>
+              <w:lang w:val="en-US"/>
+            </w:rPr>
+            <w:delText xml:space="preserve"> 10</w:delText>
+          </w:r>
+        </w:del>
+        <w:r>
+          <w:rPr>
+            <w:rFonts w:ascii="Palatino" w:eastAsia="Arial" w:hAnsi="Palatino" w:cs="Arial"/>
+            <w:sz w:val="20"/>
+            <w:lang w:val="en-US"/>
+          </w:rPr>
+          <w:t xml:space="preserve"> </w:t>
+        </w:r>
+        <w:del w:id="122" w:author="Microsoft Office User" w:date="2021-01-05T11:16:00Z">
+          <w:r>
+            <w:rPr>
+              <w:rFonts w:ascii="Palatino" w:eastAsia="Arial" w:hAnsi="Palatino" w:cs="Arial"/>
+              <w:sz w:val="20"/>
+              <w:lang w:val="en-US"/>
+            </w:rPr>
+            <w:delText>months</w:delText>
+          </w:r>
+        </w:del>
+      </w:ins>
+      <w:ins w:id="123" w:author="Microsoft Office User" w:date="2021-01-05T11:16:00Z">
+        <w:r>
+          <w:rPr>
+            <w:rFonts w:ascii="Palatino" w:eastAsia="Arial" w:hAnsi="Palatino" w:cs="Arial"/>
+            <w:sz w:val="20"/>
+            <w:lang w:val="en-US"/>
+          </w:rPr>
+          <w:t>year</w:t>
+        </w:r>
+      </w:ins>
+      <w:ins w:id="124" w:author="Microsoft Office User" w:date="2021-01-05T11:19:00Z">
+        <w:r>
+          <w:rPr>
+            <w:rFonts w:ascii="Palatino" w:eastAsia="Arial" w:hAnsi="Palatino" w:cs="Arial"/>
+            <w:sz w:val="20"/>
+            <w:lang w:val="en-US"/>
+          </w:rPr>
+          <w:t xml:space="preserve"> or 10 years</w:t>
+        </w:r>
+      </w:ins>
+      <w:ins w:id="125" w:author="Paige Bianca Miller" w:date="2020-11-30T12:15:00Z">
+        <w:r>
+          <w:rPr>
+            <w:rFonts w:ascii="Palatino" w:eastAsia="Arial" w:hAnsi="Palatino" w:cs="Arial"/>
+            <w:sz w:val="20"/>
+            <w:lang w:val="en-US"/>
+          </w:rPr>
+          <w:t>. We assumed the infectious period lasted 6 months (</w:t>
         </w:r>
         <m:oMath>
           <m:r>
@@ -4086,9 +4152,33 @@
               <w:sz w:val="20"/>
               <w:lang w:val="en-US"/>
             </w:rPr>
-            <m:t>γ=0.5</m:t>
+            <m:t>γ=0.</m:t>
+          </m:r>
+          <m:r>
+            <w:del w:id="126" w:author="Microsoft Office User" w:date="2021-01-05T11:13:00Z">
+              <w:rPr>
+                <w:rFonts w:ascii="Cambria Math" w:eastAsia="Arial" w:hAnsi="Cambria Math" w:cs="Arial"/>
+                <w:sz w:val="20"/>
+                <w:lang w:val="en-US"/>
+              </w:rPr>
+              <m:t>5</m:t>
+            </w:del>
           </m:r>
         </m:oMath>
+      </w:ins>
+      <m:oMath>
+        <m:r>
+          <w:ins w:id="127" w:author="Microsoft Office User" w:date="2021-01-05T11:13:00Z">
+            <w:rPr>
+              <w:rFonts w:ascii="Cambria Math" w:eastAsia="Arial" w:hAnsi="Cambria Math" w:cs="Arial"/>
+              <w:sz w:val="20"/>
+              <w:lang w:val="en-US"/>
+            </w:rPr>
+            <m:t>16</m:t>
+          </w:ins>
+        </m:r>
+      </m:oMath>
+      <w:ins w:id="128" w:author="Paige Bianca Miller" w:date="2020-11-30T12:15:00Z">
         <w:r>
           <w:rPr>
             <w:rFonts w:ascii="Palatino" w:eastAsia="Arial" w:hAnsi="Palatino" w:cs="Arial"/>
@@ -4097,14 +4187,13 @@
           </w:rPr>
           <w:t>) representing a typical treatment delay of 1-3 months (</w:t>
         </w:r>
-        <w:proofErr w:type="spellStart"/>
         <w:r>
           <w:rPr>
             <w:rFonts w:ascii="Palatino" w:eastAsia="Arial" w:hAnsi="Palatino" w:cs="Arial"/>
             <w:sz w:val="20"/>
             <w:highlight w:val="yellow"/>
             <w:lang w:val="en-US"/>
-            <w:rPrChange w:id="112" w:author="Paige Bianca Miller" w:date="2020-11-30T12:17:00Z">
+            <w:rPrChange w:id="129" w:author="Paige Bianca Miller" w:date="2020-11-30T12:17:00Z">
               <w:rPr>
                 <w:rFonts w:ascii="Palatino" w:eastAsia="Arial" w:hAnsi="Palatino" w:cs="Arial"/>
                 <w:sz w:val="20"/>
@@ -4112,16 +4201,23 @@
               </w:rPr>
             </w:rPrChange>
           </w:rPr>
-          <w:t>Sendagire</w:t>
-        </w:r>
-        <w:proofErr w:type="spellEnd"/>
+          <w:t>Sendagire et al. 2010</w:t>
+        </w:r>
+        <w:r>
+          <w:rPr>
+            <w:rFonts w:ascii="Palatino" w:eastAsia="Arial" w:hAnsi="Palatino" w:cs="Arial"/>
+            <w:sz w:val="20"/>
+            <w:lang w:val="en-US"/>
+          </w:rPr>
+          <w:t xml:space="preserve">) and the period of time to complete the intensive phase of typical tuberculosis treatment regimens of </w:t>
+        </w:r>
         <w:r>
           <w:rPr>
             <w:rFonts w:ascii="Palatino" w:eastAsia="Arial" w:hAnsi="Palatino" w:cs="Arial"/>
             <w:sz w:val="20"/>
             <w:highlight w:val="yellow"/>
             <w:lang w:val="en-US"/>
-            <w:rPrChange w:id="113" w:author="Paige Bianca Miller" w:date="2020-11-30T12:17:00Z">
+            <w:rPrChange w:id="130" w:author="Paige Bianca Miller" w:date="2020-11-30T12:17:00Z">
               <w:rPr>
                 <w:rFonts w:ascii="Palatino" w:eastAsia="Arial" w:hAnsi="Palatino" w:cs="Arial"/>
                 <w:sz w:val="20"/>
@@ -4129,7 +4225,7 @@
               </w:rPr>
             </w:rPrChange>
           </w:rPr>
-          <w:t xml:space="preserve"> et al. 2010</w:t>
+          <w:t>2-3 months</w:t>
         </w:r>
         <w:r>
           <w:rPr>
@@ -4137,31 +4233,232 @@
             <w:sz w:val="20"/>
             <w:lang w:val="en-US"/>
           </w:rPr>
-          <w:t xml:space="preserve">) and the period of time to complete the intensive phase of typical tuberculosis treatment regimens of </w:t>
-        </w:r>
-        <w:r>
-          <w:rPr>
-            <w:rFonts w:ascii="Palatino" w:eastAsia="Arial" w:hAnsi="Palatino" w:cs="Arial"/>
-            <w:sz w:val="20"/>
-            <w:highlight w:val="yellow"/>
+          <w:t xml:space="preserve"> (Nahid et al. 2016). Finally, </w:t>
+        </w:r>
+      </w:ins>
+      <w:ins w:id="131" w:author="Microsoft Office User" w:date="2021-01-05T12:03:00Z">
+        <w:r>
+          <w:rPr>
+            <w:rFonts w:ascii="Palatino" w:eastAsia="Arial" w:hAnsi="Palatino" w:cs="Arial"/>
+            <w:sz w:val="20"/>
+          </w:rPr>
+          <w:t>recurrent TB</w:t>
+        </w:r>
+      </w:ins>
+      <w:ins w:id="132" w:author="Microsoft Office User" w:date="2021-01-05T11:46:00Z">
+        <w:r>
+          <w:rPr>
+            <w:rFonts w:ascii="Palatino" w:eastAsia="Arial" w:hAnsi="Palatino" w:cs="Arial"/>
+            <w:sz w:val="20"/>
+          </w:rPr>
+          <w:t xml:space="preserve"> occurred at rate </w:t>
+        </w:r>
+        <m:oMath>
+          <m:r>
+            <w:rPr>
+              <w:rFonts w:ascii="Cambria Math" w:eastAsia="Arial" w:hAnsi="Cambria Math" w:cs="Arial"/>
+              <w:sz w:val="20"/>
+            </w:rPr>
+            <m:t>ω</m:t>
+          </m:r>
+        </m:oMath>
+      </w:ins>
+      <m:oMath>
+        <m:r>
+          <w:ins w:id="133" w:author="Microsoft Office User" w:date="2021-01-05T12:04:00Z">
+            <w:rPr>
+              <w:rFonts w:ascii="Cambria Math" w:eastAsia="Arial" w:hAnsi="Cambria Math" w:cs="Arial"/>
+              <w:sz w:val="20"/>
+            </w:rPr>
+            <m:t>=</m:t>
+          </w:ins>
+        </m:r>
+      </m:oMath>
+      <w:ins w:id="134" w:author="Microsoft Office User" w:date="2021-01-05T12:04:00Z">
+        <w:r>
+          <w:rPr>
+            <w:rFonts w:ascii="Palatino" w:eastAsia="Arial" w:hAnsi="Palatino" w:cs="Arial"/>
+            <w:sz w:val="20"/>
+          </w:rPr>
+          <w:t xml:space="preserve">0 or </w:t>
+        </w:r>
+      </w:ins>
+      <w:ins w:id="135" w:author="Microsoft Office User" w:date="2021-01-05T11:46:00Z">
+        <w:r>
+          <w:rPr>
+            <w:rFonts w:ascii="Palatino" w:eastAsia="Arial" w:hAnsi="Palatino" w:cs="Arial"/>
+            <w:sz w:val="20"/>
+          </w:rPr>
+          <w:t>0.004</w:t>
+        </w:r>
+      </w:ins>
+      <w:ins w:id="136" w:author="Microsoft Office User" w:date="2021-01-05T11:47:00Z">
+        <w:r>
+          <w:rPr>
+            <w:rFonts w:ascii="Palatino" w:eastAsia="Arial" w:hAnsi="Palatino" w:cs="Arial"/>
+            <w:sz w:val="20"/>
+          </w:rPr>
+          <w:t xml:space="preserve">, </w:t>
+        </w:r>
+      </w:ins>
+      <w:ins w:id="137" w:author="Microsoft Office User" w:date="2021-01-05T12:02:00Z">
+        <w:r>
+          <w:rPr>
+            <w:rFonts w:ascii="Palatino" w:eastAsia="Arial" w:hAnsi="Palatino" w:cs="Arial"/>
+            <w:sz w:val="20"/>
+          </w:rPr>
+          <w:t>repres</w:t>
+        </w:r>
+      </w:ins>
+      <w:ins w:id="138" w:author="Microsoft Office User" w:date="2021-01-05T12:03:00Z">
+        <w:r>
+          <w:rPr>
+            <w:rFonts w:ascii="Palatino" w:eastAsia="Arial" w:hAnsi="Palatino" w:cs="Arial"/>
+            <w:sz w:val="20"/>
+          </w:rPr>
+          <w:t xml:space="preserve">enting a 2 year </w:t>
+        </w:r>
+      </w:ins>
+      <w:ins w:id="139" w:author="Microsoft Office User" w:date="2021-01-05T12:04:00Z">
+        <w:r>
+          <w:rPr>
+            <w:rFonts w:ascii="Palatino" w:eastAsia="Arial" w:hAnsi="Palatino" w:cs="Arial"/>
+            <w:sz w:val="20"/>
+          </w:rPr>
+          <w:t xml:space="preserve">incidence rate of </w:t>
+        </w:r>
+      </w:ins>
+      <w:ins w:id="140" w:author="Microsoft Office User" w:date="2021-01-05T12:05:00Z">
+        <w:r>
+          <w:rPr>
+            <w:rFonts w:ascii="Palatino" w:eastAsia="Arial" w:hAnsi="Palatino" w:cs="Arial"/>
+            <w:sz w:val="20"/>
+          </w:rPr>
+          <w:t>0 to 27% of treated cases (</w:t>
+        </w:r>
+        <w:commentRangeStart w:id="141"/>
+        <w:r>
+          <w:rPr>
+            <w:rFonts w:ascii="Palatino" w:eastAsia="Arial" w:hAnsi="Palatino" w:cs="Arial"/>
+            <w:sz w:val="20"/>
+          </w:rPr>
+          <w:t xml:space="preserve">CITE </w:t>
+        </w:r>
+      </w:ins>
+      <w:commentRangeEnd w:id="141"/>
+      <w:ins w:id="142" w:author="Microsoft Office User" w:date="2021-01-05T12:08:00Z">
+        <w:r>
+          <w:rPr>
+            <w:rStyle w:val="CommentReference"/>
+          </w:rPr>
+          <w:commentReference w:id="141"/>
+        </w:r>
+      </w:ins>
+      <w:ins w:id="144" w:author="Microsoft Office User" w:date="2021-01-05T12:05:00Z">
+        <w:r>
+          <w:rPr>
+            <w:rFonts w:ascii="Palatino" w:eastAsia="Arial" w:hAnsi="Palatino" w:cs="Arial"/>
+            <w:sz w:val="20"/>
+          </w:rPr>
+          <w:t>GONZALEZ TUBER LUNG DIS 1994//SONNENBERG LANCET 2001)</w:t>
+        </w:r>
+        <w:r>
+          <w:rPr>
+            <w:rFonts w:ascii="Palatino" w:eastAsia="Arial" w:hAnsi="Palatino" w:cs="Arial"/>
+            <w:sz w:val="20"/>
+          </w:rPr>
+          <w:t>.</w:t>
+        </w:r>
+      </w:ins>
+      <w:ins w:id="145" w:author="Microsoft Office User" w:date="2021-01-05T12:07:00Z">
+        <w:r>
+          <w:rPr>
+            <w:rFonts w:ascii="Palatino" w:eastAsia="Arial" w:hAnsi="Palatino" w:cs="Arial"/>
+            <w:sz w:val="20"/>
+          </w:rPr>
+          <w:t xml:space="preserve"> </w:t>
+        </w:r>
+        <w:r>
+          <w:rPr>
+            <w:rFonts w:ascii="Palatino" w:eastAsia="Arial" w:hAnsi="Palatino" w:cs="Arial"/>
+            <w:sz w:val="20"/>
             <w:lang w:val="en-US"/>
-            <w:rPrChange w:id="114" w:author="Paige Bianca Miller" w:date="2020-11-30T12:17:00Z">
-              <w:rPr>
-                <w:rFonts w:ascii="Palatino" w:eastAsia="Arial" w:hAnsi="Palatino" w:cs="Arial"/>
-                <w:sz w:val="20"/>
-                <w:lang w:val="en-US"/>
-              </w:rPr>
-            </w:rPrChange>
-          </w:rPr>
-          <w:t>2-3 months</w:t>
-        </w:r>
+          </w:rPr>
+          <w:t>Across</w:t>
+        </w:r>
+      </w:ins>
+      <w:ins w:id="146" w:author="Microsoft Office User" w:date="2021-01-05T12:06:00Z">
         <w:r>
           <w:rPr>
             <w:rFonts w:ascii="Palatino" w:eastAsia="Arial" w:hAnsi="Palatino" w:cs="Arial"/>
             <w:sz w:val="20"/>
             <w:lang w:val="en-US"/>
           </w:rPr>
-          <w:t xml:space="preserve"> (Nahid et al. 2016). Finally, to understand how overall pathogen transmissibility and corresponding </w:t>
+          <w:t xml:space="preserve"> </w:t>
+        </w:r>
+        <w:r>
+          <w:rPr>
+            <w:rFonts w:ascii="Palatino" w:eastAsia="Arial" w:hAnsi="Palatino" w:cs="Arial"/>
+            <w:sz w:val="20"/>
+            <w:lang w:val="en-US"/>
+          </w:rPr>
+          <w:t>model</w:t>
+        </w:r>
+      </w:ins>
+      <w:ins w:id="147" w:author="Microsoft Office User" w:date="2021-01-05T12:07:00Z">
+        <w:r>
+          <w:rPr>
+            <w:rFonts w:ascii="Palatino" w:eastAsia="Arial" w:hAnsi="Palatino" w:cs="Arial"/>
+            <w:sz w:val="20"/>
+            <w:lang w:val="en-US"/>
+          </w:rPr>
+          <w:t xml:space="preserve"> variations</w:t>
+        </w:r>
+      </w:ins>
+      <w:ins w:id="148" w:author="Microsoft Office User" w:date="2021-01-05T12:06:00Z">
+        <w:r>
+          <w:rPr>
+            <w:rFonts w:ascii="Palatino" w:eastAsia="Arial" w:hAnsi="Palatino" w:cs="Arial"/>
+            <w:sz w:val="20"/>
+            <w:lang w:val="en-US"/>
+          </w:rPr>
+          <w:t xml:space="preserve">, we varied the overall transmission rate, </w:t>
+        </w:r>
+        <m:oMath>
+          <m:r>
+            <w:rPr>
+              <w:rFonts w:ascii="Cambria Math" w:eastAsia="Arial" w:hAnsi="Cambria Math" w:cs="Arial"/>
+              <w:sz w:val="20"/>
+              <w:lang w:val="en-US"/>
+            </w:rPr>
+            <m:t>τ</m:t>
+          </m:r>
+        </m:oMath>
+        <w:r>
+          <w:rPr>
+            <w:rFonts w:ascii="Palatino" w:eastAsia="Arial" w:hAnsi="Palatino" w:cs="Arial"/>
+            <w:sz w:val="20"/>
+            <w:lang w:val="en-US"/>
+          </w:rPr>
+          <w:t>,</w:t>
+        </w:r>
+        <w:r>
+          <w:rPr>
+            <w:rFonts w:ascii="Palatino" w:eastAsia="Arial" w:hAnsi="Palatino" w:cs="Arial"/>
+            <w:sz w:val="20"/>
+            <w:lang w:val="en-US"/>
+          </w:rPr>
+          <w:t xml:space="preserve"> </w:t>
+        </w:r>
+      </w:ins>
+      <w:ins w:id="149" w:author="Paige Bianca Miller" w:date="2020-11-30T12:15:00Z">
+        <w:r>
+          <w:rPr>
+            <w:rFonts w:ascii="Palatino" w:eastAsia="Arial" w:hAnsi="Palatino" w:cs="Arial"/>
+            <w:sz w:val="20"/>
+            <w:lang w:val="en-US"/>
+          </w:rPr>
+          <w:t xml:space="preserve">to understand how overall pathogen transmissibility and corresponding </w:t>
         </w:r>
         <m:oMath>
           <m:sSub>
@@ -4202,18 +4499,28 @@
             <w:sz w:val="20"/>
             <w:lang w:val="en-US"/>
           </w:rPr>
-          <w:t xml:space="preserve"> affect results, we varied the overall transmission rate, </w:t>
-        </w:r>
-        <m:oMath>
-          <m:r>
-            <w:rPr>
-              <w:rFonts w:ascii="Cambria Math" w:eastAsia="Arial" w:hAnsi="Cambria Math" w:cs="Arial"/>
+          <w:t xml:space="preserve"> affect results</w:t>
+        </w:r>
+        <w:del w:id="150" w:author="Microsoft Office User" w:date="2021-01-05T12:06:00Z">
+          <w:r>
+            <w:rPr>
+              <w:rFonts w:ascii="Palatino" w:eastAsia="Arial" w:hAnsi="Palatino" w:cs="Arial"/>
               <w:sz w:val="20"/>
               <w:lang w:val="en-US"/>
             </w:rPr>
-            <m:t>τ</m:t>
-          </m:r>
-        </m:oMath>
+            <w:delText xml:space="preserve">, we varied the overall transmission rate, </w:delText>
+          </w:r>
+          <m:oMath>
+            <m:r>
+              <w:rPr>
+                <w:rFonts w:ascii="Cambria Math" w:eastAsia="Arial" w:hAnsi="Cambria Math" w:cs="Arial"/>
+                <w:sz w:val="20"/>
+                <w:lang w:val="en-US"/>
+              </w:rPr>
+              <m:t>τ</m:t>
+            </m:r>
+          </m:oMath>
+        </w:del>
         <w:r>
           <w:rPr>
             <w:rFonts w:ascii="Palatino" w:eastAsia="Arial" w:hAnsi="Palatino" w:cs="Arial"/>
@@ -4223,7 +4530,7 @@
           <w:t xml:space="preserve">. </w:t>
         </w:r>
       </w:ins>
-      <w:del w:id="115" w:author="Paige Bianca Miller" w:date="2020-11-30T12:15:00Z">
+      <w:del w:id="151" w:author="Paige Bianca Miller" w:date="2020-11-30T12:15:00Z">
         <w:r>
           <w:rPr>
             <w:rFonts w:ascii="Palatino" w:eastAsia="Arial" w:hAnsi="Palatino" w:cs="Arial"/>
@@ -4548,8 +4855,8 @@
         </w:rPr>
         <w:t xml:space="preserve"> is the set of all node degree values squared, and brackets indicate the mean of values in the set. </w:t>
       </w:r>
-      <w:moveToRangeStart w:id="116" w:author="Paige Bianca Miller" w:date="2020-11-30T12:20:00Z" w:name="move57631272"/>
-      <w:moveTo w:id="117" w:author="Paige Bianca Miller" w:date="2020-11-30T12:20:00Z">
+      <w:moveToRangeStart w:id="152" w:author="Paige Bianca Miller" w:date="2020-11-30T12:20:00Z" w:name="move57631272"/>
+      <w:moveTo w:id="153" w:author="Paige Bianca Miller" w:date="2020-11-30T12:20:00Z">
         <w:r>
           <w:rPr>
             <w:rFonts w:ascii="Palatino" w:eastAsia="Arial" w:hAnsi="Palatino" w:cs="Arial"/>
@@ -4558,7 +4865,7 @@
           <w:t xml:space="preserve">We confirmed the epidemic threshold </w:t>
         </w:r>
       </w:moveTo>
-      <w:ins w:id="118" w:author="Paige Bianca Miller" w:date="2020-11-30T12:21:00Z">
+      <w:ins w:id="154" w:author="Paige Bianca Miller" w:date="2020-11-30T12:21:00Z">
         <w:r>
           <w:rPr>
             <w:rFonts w:ascii="Palatino" w:eastAsia="Arial" w:hAnsi="Palatino" w:cs="Arial"/>
@@ -4567,7 +4874,7 @@
           <w:t xml:space="preserve">in the SIR model </w:t>
         </w:r>
       </w:ins>
-      <w:moveTo w:id="119" w:author="Paige Bianca Miller" w:date="2020-11-30T12:20:00Z">
+      <w:moveTo w:id="155" w:author="Paige Bianca Miller" w:date="2020-11-30T12:20:00Z">
         <w:r>
           <w:rPr>
             <w:rFonts w:ascii="Palatino" w:eastAsia="Arial" w:hAnsi="Palatino" w:cs="Arial"/>
@@ -4575,7 +4882,7 @@
           </w:rPr>
           <w:t>numerically (Figure S</w:t>
         </w:r>
-        <w:del w:id="120" w:author="Microsoft Office User" w:date="2020-12-11T14:58:00Z">
+        <w:del w:id="156" w:author="Microsoft Office User" w:date="2020-12-11T14:58:00Z">
           <w:r>
             <w:rPr>
               <w:rFonts w:ascii="Palatino" w:eastAsia="Arial" w:hAnsi="Palatino" w:cs="Arial"/>
@@ -4585,7 +4892,7 @@
           </w:r>
         </w:del>
       </w:moveTo>
-      <w:ins w:id="121" w:author="Microsoft Office User" w:date="2020-12-11T14:58:00Z">
+      <w:ins w:id="157" w:author="Microsoft Office User" w:date="2020-12-11T14:58:00Z">
         <w:r>
           <w:rPr>
             <w:rFonts w:ascii="Palatino" w:eastAsia="Arial" w:hAnsi="Palatino" w:cs="Arial"/>
@@ -4594,7 +4901,7 @@
           <w:t>2</w:t>
         </w:r>
       </w:ins>
-      <w:moveTo w:id="122" w:author="Paige Bianca Miller" w:date="2020-11-30T12:20:00Z">
+      <w:moveTo w:id="158" w:author="Paige Bianca Miller" w:date="2020-11-30T12:20:00Z">
         <w:r>
           <w:rPr>
             <w:rFonts w:ascii="Palatino" w:eastAsia="Arial" w:hAnsi="Palatino" w:cs="Arial"/>
@@ -4603,8 +4910,8 @@
           <w:t xml:space="preserve">). </w:t>
         </w:r>
       </w:moveTo>
-      <w:moveToRangeEnd w:id="116"/>
-      <w:ins w:id="123" w:author="Paige Bianca Miller" w:date="2020-11-30T12:21:00Z">
+      <w:moveToRangeEnd w:id="152"/>
+      <w:ins w:id="159" w:author="Paige Bianca Miller" w:date="2020-11-30T12:21:00Z">
         <w:r>
           <w:rPr>
             <w:rFonts w:ascii="Palatino" w:eastAsia="Arial" w:hAnsi="Palatino" w:cs="Arial"/>
@@ -4613,7 +4920,7 @@
           <w:t xml:space="preserve">Estimates of the </w:t>
         </w:r>
       </w:ins>
-      <w:del w:id="124" w:author="Paige Bianca Miller" w:date="2020-11-30T12:21:00Z">
+      <w:del w:id="160" w:author="Paige Bianca Miller" w:date="2020-11-30T12:21:00Z">
         <w:r>
           <w:rPr>
             <w:rFonts w:ascii="Palatino" w:eastAsia="Arial" w:hAnsi="Palatino" w:cs="Arial"/>
@@ -4622,7 +4929,7 @@
           <w:delText xml:space="preserve">Reproductive </w:delText>
         </w:r>
       </w:del>
-      <w:ins w:id="125" w:author="Paige Bianca Miller" w:date="2020-11-30T12:21:00Z">
+      <w:ins w:id="161" w:author="Paige Bianca Miller" w:date="2020-11-30T12:21:00Z">
         <w:r>
           <w:rPr>
             <w:rFonts w:ascii="Palatino" w:eastAsia="Arial" w:hAnsi="Palatino" w:cs="Arial"/>
@@ -4652,7 +4959,7 @@
           <w:t xml:space="preserve"> </w:t>
         </w:r>
       </w:ins>
-      <w:del w:id="126" w:author="Paige Bianca Miller" w:date="2020-11-30T12:21:00Z">
+      <w:del w:id="162" w:author="Paige Bianca Miller" w:date="2020-11-30T12:21:00Z">
         <w:r>
           <w:rPr>
             <w:rFonts w:ascii="Palatino" w:eastAsia="Arial" w:hAnsi="Palatino" w:cs="Arial"/>
@@ -4700,7 +5007,7 @@
         </w:rPr>
         <w:t xml:space="preserve">. In simulations, </w:t>
       </w:r>
-      <w:del w:id="127" w:author="Paige Bianca Miller" w:date="2020-11-30T12:20:00Z">
+      <w:del w:id="163" w:author="Paige Bianca Miller" w:date="2020-11-30T12:20:00Z">
         <w:r>
           <w:rPr>
             <w:rFonts w:ascii="Palatino" w:eastAsia="Arial" w:hAnsi="Palatino" w:cs="Arial"/>
@@ -4709,7 +5016,7 @@
           <w:delText>varied values</w:delText>
         </w:r>
       </w:del>
-      <w:ins w:id="128" w:author="Paige Bianca Miller" w:date="2020-11-30T12:20:00Z">
+      <w:ins w:id="164" w:author="Paige Bianca Miller" w:date="2020-11-30T12:20:00Z">
         <w:r>
           <w:rPr>
             <w:rFonts w:ascii="Palatino" w:eastAsia="Arial" w:hAnsi="Palatino" w:cs="Arial"/>
@@ -4755,7 +5062,7 @@
           </m:sub>
         </m:sSub>
       </m:oMath>
-      <w:ins w:id="129" w:author="Paige Bianca Miller" w:date="2020-11-30T12:20:00Z">
+      <w:ins w:id="165" w:author="Paige Bianca Miller" w:date="2020-11-30T12:20:00Z">
         <w:r>
           <w:rPr>
             <w:rFonts w:ascii="Palatino" w:eastAsia="Arial" w:hAnsi="Palatino" w:cs="Arial"/>
@@ -4764,7 +5071,7 @@
           <w:t xml:space="preserve">: </w:t>
         </w:r>
       </w:ins>
-      <w:del w:id="130" w:author="Paige Bianca Miller" w:date="2020-11-30T12:20:00Z">
+      <w:del w:id="166" w:author="Paige Bianca Miller" w:date="2020-11-30T12:20:00Z">
         <w:r>
           <w:rPr>
             <w:rFonts w:ascii="Palatino" w:eastAsia="Arial" w:hAnsi="Palatino" w:cs="Arial"/>
@@ -4780,7 +5087,7 @@
         </w:rPr>
         <w:t>0.5</w:t>
       </w:r>
-      <w:ins w:id="131" w:author="Paige Bianca Miller" w:date="2020-11-30T12:20:00Z">
+      <w:ins w:id="167" w:author="Paige Bianca Miller" w:date="2020-11-30T12:20:00Z">
         <w:r>
           <w:rPr>
             <w:rFonts w:ascii="Palatino" w:eastAsia="Arial" w:hAnsi="Palatino" w:cs="Arial"/>
@@ -4789,7 +5096,7 @@
           <w:t>, 1.5, and</w:t>
         </w:r>
       </w:ins>
-      <w:del w:id="132" w:author="Paige Bianca Miller" w:date="2020-11-30T12:20:00Z">
+      <w:del w:id="168" w:author="Paige Bianca Miller" w:date="2020-11-30T12:20:00Z">
         <w:r>
           <w:rPr>
             <w:rFonts w:ascii="Palatino" w:eastAsia="Arial" w:hAnsi="Palatino" w:cs="Arial"/>
@@ -4805,8 +5112,8 @@
         </w:rPr>
         <w:t xml:space="preserve"> 3.5. </w:t>
       </w:r>
-      <w:moveFromRangeStart w:id="133" w:author="Paige Bianca Miller" w:date="2020-11-30T12:20:00Z" w:name="move57631272"/>
-      <w:moveFrom w:id="134" w:author="Paige Bianca Miller" w:date="2020-11-30T12:20:00Z">
+      <w:moveFromRangeStart w:id="169" w:author="Paige Bianca Miller" w:date="2020-11-30T12:20:00Z" w:name="move57631272"/>
+      <w:moveFrom w:id="170" w:author="Paige Bianca Miller" w:date="2020-11-30T12:20:00Z">
         <w:r>
           <w:rPr>
             <w:rFonts w:ascii="Palatino" w:eastAsia="Arial" w:hAnsi="Palatino" w:cs="Arial"/>
@@ -4815,7 +5122,7 @@
           <w:t xml:space="preserve">We confirmed the epidemic threshold numerically (Figure S1). </w:t>
         </w:r>
       </w:moveFrom>
-      <w:moveFromRangeEnd w:id="133"/>
+      <w:moveFromRangeEnd w:id="169"/>
       <w:r>
         <w:rPr>
           <w:rFonts w:ascii="Palatino" w:eastAsia="Arial" w:hAnsi="Palatino" w:cs="Arial"/>
@@ -4823,7 +5130,7 @@
         </w:rPr>
         <w:t xml:space="preserve">Thus, sensitivity analyses investigate different pathogen life histories and transmission rates. </w:t>
       </w:r>
-      <w:ins w:id="135" w:author="Paige Bianca Miller" w:date="2020-11-30T11:04:00Z">
+      <w:ins w:id="171" w:author="Paige Bianca Miller" w:date="2020-11-30T11:04:00Z">
         <w:r>
           <w:rPr>
             <w:rFonts w:ascii="Palatino" w:eastAsia="Arial" w:hAnsi="Palatino" w:cs="Arial"/>
@@ -5374,49 +5681,208 @@
             <m:oMathPara>
               <m:oMath>
                 <m:r>
-                  <w:rPr>
-                    <w:rFonts w:ascii="Cambria Math" w:eastAsia="Cambria Math" w:hAnsi="Cambria Math" w:cs="Cambria Math"/>
-                    <w:sz w:val="20"/>
-                  </w:rPr>
-                  <m:t>1 ⋅</m:t>
+                  <w:del w:id="172" w:author="Microsoft Office User" w:date="2021-01-05T11:25:00Z">
+                    <w:rPr>
+                      <w:rFonts w:ascii="Cambria Math" w:eastAsia="Cambria Math" w:hAnsi="Cambria Math" w:cs="Cambria Math"/>
+                      <w:sz w:val="20"/>
+                    </w:rPr>
+                    <m:t>1 ⋅</m:t>
+                  </w:del>
                 </m:r>
                 <m:sSup>
                   <m:sSupPr>
                     <m:ctrlPr>
-                      <w:rPr>
-                        <w:rFonts w:ascii="Cambria Math" w:eastAsia="Cambria Math" w:hAnsi="Cambria Math" w:cs="Cambria Math"/>
-                        <w:sz w:val="20"/>
-                      </w:rPr>
+                      <w:del w:id="173" w:author="Microsoft Office User" w:date="2021-01-05T11:25:00Z">
+                        <w:rPr>
+                          <w:rFonts w:ascii="Cambria Math" w:eastAsia="Cambria Math" w:hAnsi="Cambria Math" w:cs="Cambria Math"/>
+                          <w:sz w:val="20"/>
+                        </w:rPr>
+                      </w:del>
                     </m:ctrlPr>
                   </m:sSupPr>
                   <m:e>
                     <m:r>
-                      <w:rPr>
-                        <w:rFonts w:ascii="Cambria Math" w:eastAsia="Cambria Math" w:hAnsi="Cambria Math" w:cs="Cambria Math"/>
-                        <w:sz w:val="20"/>
-                      </w:rPr>
-                      <m:t>10</m:t>
+                      <w:del w:id="174" w:author="Microsoft Office User" w:date="2021-01-05T11:25:00Z">
+                        <w:rPr>
+                          <w:rFonts w:ascii="Cambria Math" w:eastAsia="Cambria Math" w:hAnsi="Cambria Math" w:cs="Cambria Math"/>
+                          <w:sz w:val="20"/>
+                        </w:rPr>
+                        <m:t>10</m:t>
+                      </w:del>
                     </m:r>
                   </m:e>
                   <m:sup>
                     <m:r>
-                      <w:rPr>
-                        <w:rFonts w:ascii="Cambria Math" w:eastAsia="Cambria Math" w:hAnsi="Cambria Math" w:cs="Cambria Math"/>
-                        <w:sz w:val="20"/>
-                      </w:rPr>
-                      <m:t>-5</m:t>
+                      <w:del w:id="175" w:author="Microsoft Office User" w:date="2021-01-05T11:25:00Z">
+                        <w:rPr>
+                          <w:rFonts w:ascii="Cambria Math" w:eastAsia="Cambria Math" w:hAnsi="Cambria Math" w:cs="Cambria Math"/>
+                          <w:sz w:val="20"/>
+                        </w:rPr>
+                        <m:t>-5</m:t>
+                      </w:del>
                     </m:r>
                   </m:sup>
                 </m:sSup>
                 <m:r>
-                  <w:rPr>
-                    <w:rFonts w:ascii="Cambria Math" w:eastAsia="Cambria Math" w:hAnsi="Cambria Math" w:cs="Cambria Math"/>
-                    <w:sz w:val="20"/>
-                  </w:rPr>
-                  <m:t xml:space="preserve"> , 0.1</m:t>
+                  <w:del w:id="176" w:author="Microsoft Office User" w:date="2021-01-05T11:25:00Z">
+                    <w:rPr>
+                      <w:rFonts w:ascii="Cambria Math" w:eastAsia="Cambria Math" w:hAnsi="Cambria Math" w:cs="Cambria Math"/>
+                      <w:sz w:val="20"/>
+                    </w:rPr>
+                    <m:t xml:space="preserve"> , 0.1</m:t>
+                  </w:del>
+                </m:r>
+                <m:r>
+                  <w:ins w:id="177" w:author="Microsoft Office User" w:date="2021-01-05T11:25:00Z">
+                    <w:rPr>
+                      <w:rFonts w:ascii="Cambria Math" w:eastAsia="Cambria Math" w:hAnsi="Cambria Math" w:cs="Cambria Math"/>
+                      <w:sz w:val="20"/>
+                    </w:rPr>
+                    <m:t>0, 0.08, 0.008</m:t>
+                  </w:ins>
                 </m:r>
               </m:oMath>
             </m:oMathPara>
+          </w:p>
+        </w:tc>
+      </w:tr>
+      <w:tr>
+        <w:trPr>
+          <w:trHeight w:val="286"/>
+          <w:ins w:id="178" w:author="Microsoft Office User" w:date="2021-01-05T11:39:00Z"/>
+        </w:trPr>
+        <w:tc>
+          <w:tcPr>
+            <w:tcW w:w="1493" w:type="dxa"/>
+          </w:tcPr>
+          <w:p>
+            <w:pPr>
+              <w:rPr>
+                <w:ins w:id="179" w:author="Microsoft Office User" w:date="2021-01-05T11:39:00Z"/>
+                <w:sz w:val="20"/>
+              </w:rPr>
+              <w:pPrChange w:id="180" w:author="Microsoft Office User" w:date="2021-01-05T11:39:00Z">
+                <w:pPr>
+                  <w:jc w:val="center"/>
+                </w:pPr>
+              </w:pPrChange>
+            </w:pPr>
+            <m:oMathPara>
+              <m:oMath>
+                <m:r>
+                  <w:ins w:id="181" w:author="Microsoft Office User" w:date="2021-01-05T11:39:00Z">
+                    <w:rPr>
+                      <w:rFonts w:ascii="Cambria Math" w:eastAsia="Cambria Math" w:hAnsi="Cambria Math" w:cs="Cambria Math"/>
+                      <w:sz w:val="20"/>
+                    </w:rPr>
+                    <m:t>R→</m:t>
+                  </w:ins>
+                </m:r>
+                <m:r>
+                  <w:ins w:id="182" w:author="Microsoft Office User" w:date="2021-01-05T11:39:00Z">
+                    <w:rPr>
+                      <w:rFonts w:ascii="Cambria Math" w:eastAsia="Cambria Math" w:hAnsi="Cambria Math" w:cs="Cambria Math"/>
+                      <w:sz w:val="20"/>
+                    </w:rPr>
+                    <m:t>I</m:t>
+                  </w:ins>
+                </m:r>
+              </m:oMath>
+            </m:oMathPara>
+          </w:p>
+        </w:tc>
+        <w:tc>
+          <w:tcPr>
+            <w:tcW w:w="2732" w:type="dxa"/>
+          </w:tcPr>
+          <w:p>
+            <w:pPr>
+              <w:jc w:val="center"/>
+              <w:rPr>
+                <w:ins w:id="183" w:author="Microsoft Office User" w:date="2021-01-05T11:39:00Z"/>
+                <w:rFonts w:ascii="Palatino" w:eastAsia="Arial" w:hAnsi="Palatino" w:cs="Arial"/>
+                <w:sz w:val="20"/>
+              </w:rPr>
+            </w:pPr>
+            <w:ins w:id="184" w:author="Microsoft Office User" w:date="2021-01-05T11:39:00Z">
+              <w:r>
+                <w:rPr>
+                  <w:rFonts w:ascii="Palatino" w:eastAsia="Arial" w:hAnsi="Palatino" w:cs="Arial"/>
+                  <w:sz w:val="20"/>
+                </w:rPr>
+                <w:t>Relapse rate</w:t>
+              </w:r>
+            </w:ins>
+          </w:p>
+        </w:tc>
+        <w:tc>
+          <w:tcPr>
+            <w:tcW w:w="1800" w:type="dxa"/>
+          </w:tcPr>
+          <w:p>
+            <w:pPr>
+              <w:jc w:val="center"/>
+              <w:rPr>
+                <w:ins w:id="185" w:author="Microsoft Office User" w:date="2021-01-05T11:39:00Z"/>
+                <w:rFonts w:ascii="Palatino" w:eastAsia="Arial" w:hAnsi="Palatino" w:cs="Arial"/>
+                <w:sz w:val="20"/>
+              </w:rPr>
+            </w:pPr>
+            <m:oMathPara>
+              <m:oMath>
+                <m:r>
+                  <w:ins w:id="186" w:author="Microsoft Office User" w:date="2021-01-05T11:39:00Z">
+                    <w:rPr>
+                      <w:rFonts w:ascii="Cambria Math" w:hAnsi="Cambria Math"/>
+                      <w:sz w:val="20"/>
+                    </w:rPr>
+                    <m:t>ω</m:t>
+                  </w:ins>
+                </m:r>
+              </m:oMath>
+            </m:oMathPara>
+          </w:p>
+        </w:tc>
+        <w:tc>
+          <w:tcPr>
+            <w:tcW w:w="2790" w:type="dxa"/>
+          </w:tcPr>
+          <w:p>
+            <w:pPr>
+              <w:jc w:val="center"/>
+              <w:rPr>
+                <w:ins w:id="187" w:author="Microsoft Office User" w:date="2021-01-05T11:39:00Z"/>
+                <w:rFonts w:ascii="Palatino" w:eastAsia="Cambria Math" w:hAnsi="Palatino" w:cs="Cambria Math"/>
+                <w:sz w:val="20"/>
+              </w:rPr>
+            </w:pPr>
+            <w:ins w:id="188" w:author="Microsoft Office User" w:date="2021-01-05T12:04:00Z">
+              <w:r>
+                <w:rPr>
+                  <w:rFonts w:ascii="Palatino" w:eastAsia="Cambria Math" w:hAnsi="Palatino" w:cs="Cambria Math"/>
+                  <w:sz w:val="20"/>
+                </w:rPr>
+                <w:t xml:space="preserve">0, </w:t>
+              </w:r>
+            </w:ins>
+            <w:ins w:id="189" w:author="Microsoft Office User" w:date="2021-01-05T11:39:00Z">
+              <w:r>
+                <w:rPr>
+                  <w:rFonts w:ascii="Palatino" w:eastAsia="Cambria Math" w:hAnsi="Palatino" w:cs="Cambria Math"/>
+                  <w:sz w:val="20"/>
+                </w:rPr>
+                <w:t>0.0</w:t>
+              </w:r>
+            </w:ins>
+            <w:ins w:id="190" w:author="Microsoft Office User" w:date="2021-01-05T12:04:00Z">
+              <w:r>
+                <w:rPr>
+                  <w:rFonts w:ascii="Palatino" w:eastAsia="Cambria Math" w:hAnsi="Palatino" w:cs="Cambria Math"/>
+                  <w:sz w:val="20"/>
+                </w:rPr>
+                <w:t>1</w:t>
+              </w:r>
+            </w:ins>
           </w:p>
         </w:tc>
       </w:tr>
@@ -5573,25 +6039,7 @@
           <w:color w:val="000000"/>
           <w:sz w:val="20"/>
         </w:rPr>
-        <w:t xml:space="preserve"> node in the S-I edge pair. Specifically, for the </w:t>
-      </w:r>
-      <w:proofErr w:type="gramStart"/>
-      <w:r>
-        <w:rPr>
-          <w:rFonts w:ascii="Palatino" w:eastAsia="Arial" w:hAnsi="Palatino" w:cs="Arial"/>
-          <w:color w:val="000000"/>
-          <w:sz w:val="20"/>
-        </w:rPr>
-        <w:t>male:female</w:t>
-      </w:r>
-      <w:proofErr w:type="gramEnd"/>
-      <w:r>
-        <w:rPr>
-          <w:rFonts w:ascii="Palatino" w:eastAsia="Arial" w:hAnsi="Palatino" w:cs="Arial"/>
-          <w:color w:val="000000"/>
-          <w:sz w:val="20"/>
-        </w:rPr>
-        <w:t xml:space="preserve"> susceptibility ratio, </w:t>
+        <w:t xml:space="preserve"> node in the S-I edge pair. Specifically, for the male:female susceptibility ratio, </w:t>
       </w:r>
       <m:oMath>
         <m:sSub>
@@ -5639,25 +6087,7 @@
           <w:color w:val="000000"/>
           <w:sz w:val="20"/>
         </w:rPr>
-        <w:t>we solved the following equa</w:t>
-      </w:r>
-      <w:proofErr w:type="spellStart"/>
-      <w:r>
-        <w:rPr>
-          <w:rFonts w:ascii="Palatino" w:eastAsia="Arial" w:hAnsi="Palatino" w:cs="Arial"/>
-          <w:color w:val="000000"/>
-          <w:sz w:val="20"/>
-        </w:rPr>
-        <w:t>tions</w:t>
-      </w:r>
-      <w:proofErr w:type="spellEnd"/>
-      <w:r>
-        <w:rPr>
-          <w:rFonts w:ascii="Palatino" w:eastAsia="Arial" w:hAnsi="Palatino" w:cs="Arial"/>
-          <w:color w:val="000000"/>
-          <w:sz w:val="20"/>
-        </w:rPr>
-        <w:t xml:space="preserve"> </w:t>
+        <w:t xml:space="preserve">we solved the following equations </w:t>
       </w:r>
     </w:p>
     <w:p>
@@ -6490,7 +6920,7 @@
         </w:rPr>
         <w:t xml:space="preserve"> node in the S-I edge pair. </w:t>
       </w:r>
-      <w:ins w:id="136" w:author="Paige Bianca Miller" w:date="2020-11-30T11:06:00Z">
+      <w:ins w:id="191" w:author="Paige Bianca Miller" w:date="2020-11-30T11:06:00Z">
         <w:r>
           <w:rPr>
             <w:rFonts w:ascii="Palatino" w:eastAsia="Arial" w:hAnsi="Palatino" w:cs="Arial"/>
@@ -6521,7 +6951,7 @@
           <w:t xml:space="preserve">parameters and holding the average infectious period constant.  </w:t>
         </w:r>
       </w:ins>
-      <w:del w:id="137" w:author="Paige Bianca Miller" w:date="2020-11-30T11:06:00Z">
+      <w:del w:id="192" w:author="Paige Bianca Miller" w:date="2020-11-30T11:06:00Z">
         <w:r>
           <w:rPr>
             <w:rFonts w:ascii="Palatino" w:eastAsia="Arial" w:hAnsi="Palatino" w:cs="Arial"/>
@@ -6622,13 +7052,13 @@
     <w:p>
       <w:pPr>
         <w:rPr>
-          <w:ins w:id="138" w:author="Paige Bianca Miller" w:date="2020-11-30T11:06:00Z"/>
+          <w:ins w:id="193" w:author="Paige Bianca Miller" w:date="2020-11-30T11:06:00Z"/>
           <w:rFonts w:ascii="Palatino" w:eastAsia="Arial" w:hAnsi="Palatino" w:cs="Arial"/>
           <w:sz w:val="20"/>
           <w:lang w:val="en-US"/>
         </w:rPr>
       </w:pPr>
-      <w:ins w:id="139" w:author="Paige Bianca Miller" w:date="2020-11-30T11:06:00Z">
+      <w:ins w:id="194" w:author="Paige Bianca Miller" w:date="2020-11-30T11:06:00Z">
         <w:r>
           <w:rPr>
             <w:rFonts w:ascii="Palatino" w:eastAsia="Arial" w:hAnsi="Palatino" w:cs="Arial"/>
@@ -6641,45 +7071,17 @@
           <w:rPr>
             <w:rFonts w:ascii="Palatino" w:eastAsia="Arial" w:hAnsi="Palatino" w:cs="Arial"/>
             <w:sz w:val="20"/>
-            <w:highlight w:val="yellow"/>
             <w:lang w:val="en-US"/>
-            <w:rPrChange w:id="140" w:author="Microsoft Office User" w:date="2020-12-11T15:04:00Z">
-              <w:rPr>
-                <w:rFonts w:ascii="Palatino" w:eastAsia="Arial" w:hAnsi="Palatino" w:cs="Arial"/>
-                <w:sz w:val="20"/>
-                <w:lang w:val="en-US"/>
-              </w:rPr>
-            </w:rPrChange>
           </w:rPr>
           <w:t>one randomly chosen infected node</w:t>
         </w:r>
-        <w:bookmarkStart w:id="141" w:name="_GoBack"/>
-        <w:bookmarkEnd w:id="141"/>
         <w:r>
           <w:rPr>
             <w:rFonts w:ascii="Palatino" w:eastAsia="Arial" w:hAnsi="Palatino" w:cs="Arial"/>
             <w:sz w:val="20"/>
             <w:lang w:val="en-US"/>
           </w:rPr>
-          <w:t xml:space="preserve">. We ran each simulation until there were zero infected individuals or </w:t>
-        </w:r>
-        <w:proofErr w:type="gramStart"/>
-        <w:r>
-          <w:rPr>
-            <w:rFonts w:ascii="Palatino" w:eastAsia="Arial" w:hAnsi="Palatino" w:cs="Arial"/>
-            <w:sz w:val="20"/>
-            <w:lang w:val="en-US"/>
-          </w:rPr>
-          <w:t>300 time</w:t>
-        </w:r>
-        <w:proofErr w:type="gramEnd"/>
-        <w:r>
-          <w:rPr>
-            <w:rFonts w:ascii="Palatino" w:eastAsia="Arial" w:hAnsi="Palatino" w:cs="Arial"/>
-            <w:sz w:val="20"/>
-            <w:lang w:val="en-US"/>
-          </w:rPr>
-          <w:t xml:space="preserve"> steps. Simulations were implemented with a continuous-time Gillespie algorithm with exponentially-distributed waiting times using the Epidemics on Networks </w:t>
+          <w:t xml:space="preserve">. We ran each simulation until there were zero infected individuals or 300 time steps. Simulations were implemented with a continuous-time Gillespie algorithm with exponentially-distributed waiting times using the Epidemics on Networks </w:t>
         </w:r>
       </w:ins>
       <w:sdt>
@@ -6712,7 +7114,7 @@
           </w:r>
         </w:sdtContent>
       </w:sdt>
-      <w:ins w:id="142" w:author="Paige Bianca Miller" w:date="2020-11-30T11:07:00Z">
+      <w:ins w:id="195" w:author="Paige Bianca Miller" w:date="2020-11-30T11:07:00Z">
         <w:r>
           <w:rPr>
             <w:rFonts w:ascii="Palatino" w:eastAsia="Arial" w:hAnsi="Palatino" w:cs="Arial"/>
@@ -6721,44 +7123,26 @@
           <w:t xml:space="preserve"> </w:t>
         </w:r>
       </w:ins>
-      <w:ins w:id="143" w:author="Paige Bianca Miller" w:date="2020-11-30T11:06:00Z">
+      <w:ins w:id="196" w:author="Paige Bianca Miller" w:date="2020-11-30T11:06:00Z">
         <w:r>
           <w:rPr>
             <w:rFonts w:ascii="Palatino" w:eastAsia="Arial" w:hAnsi="Palatino" w:cs="Arial"/>
             <w:sz w:val="20"/>
             <w:lang w:val="en-US"/>
           </w:rPr>
-          <w:t xml:space="preserve">and </w:t>
-        </w:r>
-        <w:proofErr w:type="spellStart"/>
-        <w:r>
-          <w:rPr>
-            <w:rFonts w:ascii="Palatino" w:eastAsia="Arial" w:hAnsi="Palatino" w:cs="Arial"/>
-            <w:sz w:val="20"/>
-            <w:lang w:val="en-US"/>
-          </w:rPr>
-          <w:t>Networkx</w:t>
-        </w:r>
-        <w:proofErr w:type="spellEnd"/>
-        <w:r>
-          <w:rPr>
-            <w:rFonts w:ascii="Palatino" w:eastAsia="Arial" w:hAnsi="Palatino" w:cs="Arial"/>
-            <w:sz w:val="20"/>
-            <w:lang w:val="en-US"/>
-          </w:rPr>
-          <w:t xml:space="preserve"> packages (https://networkx.github.io/) in Python (Version 2.7.17). </w:t>
+          <w:t xml:space="preserve">and Networkx packages (https://networkx.github.io/) in Python (Version 2.7.17). </w:t>
         </w:r>
       </w:ins>
     </w:p>
     <w:p>
       <w:pPr>
         <w:rPr>
-          <w:del w:id="144" w:author="Paige Bianca Miller" w:date="2020-11-30T11:07:00Z"/>
-          <w:rFonts w:ascii="Palatino" w:eastAsia="Arial" w:hAnsi="Palatino" w:cs="Arial"/>
-          <w:sz w:val="20"/>
-        </w:rPr>
-      </w:pPr>
-      <w:del w:id="145" w:author="Paige Bianca Miller" w:date="2020-11-30T11:07:00Z">
+          <w:del w:id="197" w:author="Paige Bianca Miller" w:date="2020-11-30T11:07:00Z"/>
+          <w:rFonts w:ascii="Palatino" w:eastAsia="Arial" w:hAnsi="Palatino" w:cs="Arial"/>
+          <w:sz w:val="20"/>
+        </w:rPr>
+      </w:pPr>
+      <w:del w:id="198" w:author="Paige Bianca Miller" w:date="2020-11-30T11:07:00Z">
         <w:r>
           <w:rPr>
             <w:rFonts w:ascii="Palatino" w:eastAsia="Arial" w:hAnsi="Palatino" w:cs="Arial"/>
@@ -6838,7 +7222,7 @@
     <w:p>
       <w:pPr>
         <w:rPr>
-          <w:del w:id="146" w:author="Paige Bianca Miller" w:date="2020-11-30T12:19:00Z"/>
+          <w:del w:id="199" w:author="Paige Bianca Miller" w:date="2020-11-30T12:19:00Z"/>
           <w:rFonts w:ascii="Palatino" w:eastAsia="Arial" w:hAnsi="Palatino" w:cs="Arial"/>
           <w:sz w:val="20"/>
         </w:rPr>
@@ -6871,7 +7255,7 @@
         </w:rPr>
         <w:t xml:space="preserve">timesteps (whichever came first). </w:t>
       </w:r>
-      <w:del w:id="147" w:author="Paige Bianca Miller" w:date="2020-11-30T14:13:00Z">
+      <w:del w:id="200" w:author="Paige Bianca Miller" w:date="2020-11-30T14:13:00Z">
         <w:r>
           <w:rPr>
             <w:rFonts w:ascii="Palatino" w:eastAsia="Arial" w:hAnsi="Palatino" w:cs="Arial"/>
@@ -6926,7 +7310,7 @@
     <w:p>
       <w:pPr>
         <w:rPr>
-          <w:del w:id="148" w:author="Paige Bianca Miller" w:date="2020-11-30T12:19:00Z"/>
+          <w:del w:id="201" w:author="Paige Bianca Miller" w:date="2020-11-30T12:19:00Z"/>
           <w:rFonts w:ascii="Palatino" w:eastAsia="Arial" w:hAnsi="Palatino" w:cs="Arial"/>
           <w:sz w:val="20"/>
         </w:rPr>
@@ -6974,7 +7358,7 @@
         </w:rPr>
         <w:t xml:space="preserve"> for each simulation. </w:t>
       </w:r>
-      <w:del w:id="149" w:author="Paige Bianca Miller" w:date="2020-11-30T12:18:00Z">
+      <w:del w:id="202" w:author="Paige Bianca Miller" w:date="2020-11-30T12:18:00Z">
         <w:r>
           <w:rPr>
             <w:rFonts w:ascii="Palatino" w:eastAsia="Arial" w:hAnsi="Palatino" w:cs="Arial"/>
@@ -7038,39 +7422,7 @@
           <w:rFonts w:ascii="Palatino" w:eastAsia="Arial" w:hAnsi="Palatino" w:cs="Arial"/>
           <w:sz w:val="20"/>
         </w:rPr>
-        <w:t>We used R Version 4.0.0 for analyses and visualizations. All Python and R scripts are available at github.com/</w:t>
-      </w:r>
-      <w:proofErr w:type="spellStart"/>
-      <w:r>
-        <w:rPr>
-          <w:rFonts w:ascii="Palatino" w:eastAsia="Arial" w:hAnsi="Palatino" w:cs="Arial"/>
-          <w:sz w:val="20"/>
-        </w:rPr>
-        <w:t>drakelab</w:t>
-      </w:r>
-      <w:proofErr w:type="spellEnd"/>
-      <w:r>
-        <w:rPr>
-          <w:rFonts w:ascii="Palatino" w:eastAsia="Arial" w:hAnsi="Palatino" w:cs="Arial"/>
-          <w:sz w:val="20"/>
-        </w:rPr>
-        <w:t>/miller-</w:t>
-      </w:r>
-      <w:proofErr w:type="spellStart"/>
-      <w:r>
-        <w:rPr>
-          <w:rFonts w:ascii="Palatino" w:eastAsia="Arial" w:hAnsi="Palatino" w:cs="Arial"/>
-          <w:sz w:val="20"/>
-        </w:rPr>
-        <w:t>tb</w:t>
-      </w:r>
-      <w:proofErr w:type="spellEnd"/>
-      <w:r>
-        <w:rPr>
-          <w:rFonts w:ascii="Palatino" w:eastAsia="Arial" w:hAnsi="Palatino" w:cs="Arial"/>
-          <w:sz w:val="20"/>
-        </w:rPr>
-        <w:t>-assortativity.</w:t>
+        <w:t>We used R Version 4.0.0 for analyses and visualizations. All Python and R scripts are available at github.com/drakelab/miller-tb-assortativity.</w:t>
       </w:r>
       <w:r>
         <w:rPr>
@@ -7116,7 +7468,6 @@
         <w:rPr>
           <w:b w:val="0"/>
         </w:rPr>
-        <w:lastRenderedPageBreak/>
         <w:t>Results</w:t>
       </w:r>
     </w:p>
@@ -7152,7 +7503,7 @@
       </w:r>
       <m:oMath>
         <m:r>
-          <w:ins w:id="150" w:author="Paige Bianca Miller" w:date="2020-11-30T10:16:00Z">
+          <w:ins w:id="203" w:author="Paige Bianca Miller" w:date="2020-11-30T10:16:00Z">
             <w:rPr>
               <w:rFonts w:ascii="Cambria Math" w:eastAsia="Arial" w:hAnsi="Cambria Math" w:cs="Arial"/>
               <w:sz w:val="20"/>
@@ -7161,7 +7512,7 @@
           </w:ins>
         </m:r>
       </m:oMath>
-      <w:ins w:id="151" w:author="Paige Bianca Miller" w:date="2020-11-30T10:16:00Z">
+      <w:ins w:id="204" w:author="Paige Bianca Miller" w:date="2020-11-30T10:16:00Z">
         <w:r>
           <w:rPr>
             <w:rFonts w:ascii="Palatino" w:eastAsia="Arial" w:hAnsi="Palatino" w:cs="Arial"/>
@@ -7170,7 +7521,7 @@
           <w:t xml:space="preserve"> </w:t>
         </w:r>
       </w:ins>
-      <w:del w:id="152" w:author="Paige Bianca Miller" w:date="2020-11-30T10:16:00Z">
+      <w:del w:id="205" w:author="Paige Bianca Miller" w:date="2020-11-30T10:16:00Z">
         <w:r>
           <w:rPr>
             <w:rFonts w:ascii="Palatino" w:eastAsia="Arial" w:hAnsi="Palatino" w:cs="Arial"/>
@@ -7188,7 +7539,7 @@
       </w:r>
       <m:oMath>
         <m:r>
-          <w:ins w:id="153" w:author="Paige Bianca Miller" w:date="2020-11-30T10:16:00Z">
+          <w:ins w:id="206" w:author="Paige Bianca Miller" w:date="2020-11-30T10:16:00Z">
             <w:rPr>
               <w:rFonts w:ascii="Cambria Math" w:eastAsia="Arial" w:hAnsi="Cambria Math" w:cs="Arial"/>
               <w:sz w:val="20"/>
@@ -7197,7 +7548,7 @@
           </w:ins>
         </m:r>
       </m:oMath>
-      <w:ins w:id="154" w:author="Paige Bianca Miller" w:date="2020-11-30T10:16:00Z">
+      <w:ins w:id="207" w:author="Paige Bianca Miller" w:date="2020-11-30T10:16:00Z">
         <w:r>
           <w:rPr>
             <w:rFonts w:ascii="Palatino" w:eastAsia="Arial" w:hAnsi="Palatino" w:cs="Arial"/>
@@ -7206,7 +7557,7 @@
           <w:t xml:space="preserve"> </w:t>
         </w:r>
       </w:ins>
-      <w:del w:id="155" w:author="Paige Bianca Miller" w:date="2020-11-30T10:16:00Z">
+      <w:del w:id="208" w:author="Paige Bianca Miller" w:date="2020-11-30T10:16:00Z">
         <w:r>
           <w:rPr>
             <w:rFonts w:ascii="Palatino" w:eastAsia="Arial" w:hAnsi="Palatino" w:cs="Arial"/>
@@ -7260,7 +7611,7 @@
       </w:r>
       <m:oMath>
         <m:r>
-          <w:ins w:id="156" w:author="Paige Bianca Miller" w:date="2020-11-30T10:13:00Z">
+          <w:ins w:id="209" w:author="Paige Bianca Miller" w:date="2020-11-30T10:13:00Z">
             <w:rPr>
               <w:rFonts w:ascii="Cambria Math" w:eastAsia="Arial" w:hAnsi="Cambria Math" w:cs="Arial"/>
               <w:sz w:val="20"/>
@@ -7269,7 +7620,7 @@
           </w:ins>
         </m:r>
       </m:oMath>
-      <w:ins w:id="157" w:author="Paige Bianca Miller" w:date="2020-11-30T10:13:00Z">
+      <w:ins w:id="210" w:author="Paige Bianca Miller" w:date="2020-11-30T10:13:00Z">
         <w:r>
           <w:rPr>
             <w:rFonts w:ascii="Palatino" w:eastAsia="Arial" w:hAnsi="Palatino" w:cs="Arial"/>
@@ -7278,7 +7629,7 @@
           <w:t xml:space="preserve"> </w:t>
         </w:r>
       </w:ins>
-      <w:del w:id="158" w:author="Paige Bianca Miller" w:date="2020-11-30T10:13:00Z">
+      <w:del w:id="211" w:author="Paige Bianca Miller" w:date="2020-11-30T10:13:00Z">
         <w:r>
           <w:rPr>
             <w:rFonts w:ascii="Palatino" w:eastAsia="Arial" w:hAnsi="Palatino" w:cs="Arial"/>
@@ -7294,7 +7645,7 @@
         </w:rPr>
         <w:t xml:space="preserve">=0.2 to 0.3, which also aligns with an independent estimate of sex-assortativity for a social network in Uganda </w:t>
       </w:r>
-      <w:ins w:id="159" w:author="Paige Bianca Miller" w:date="2020-11-30T14:28:00Z">
+      <w:ins w:id="212" w:author="Paige Bianca Miller" w:date="2020-11-30T14:28:00Z">
         <w:r>
           <w:rPr>
             <w:rFonts w:ascii="Palatino" w:eastAsia="Arial" w:hAnsi="Palatino" w:cs="Arial"/>
@@ -7303,7 +7654,7 @@
           <w:t>(</w:t>
         </w:r>
       </w:ins>
-      <w:del w:id="160" w:author="Paige Bianca Miller" w:date="2020-11-30T14:28:00Z">
+      <w:del w:id="213" w:author="Paige Bianca Miller" w:date="2020-11-30T14:28:00Z">
         <w:r>
           <w:rPr>
             <w:rFonts w:ascii="Palatino" w:eastAsia="Arial" w:hAnsi="Palatino" w:cs="Arial"/>
@@ -7312,7 +7663,7 @@
           <w:delText>(</w:delText>
         </w:r>
       </w:del>
-      <w:ins w:id="161" w:author="Paige Bianca Miller" w:date="2020-11-30T14:28:00Z">
+      <w:ins w:id="214" w:author="Paige Bianca Miller" w:date="2020-11-30T14:28:00Z">
         <w:r>
           <w:rPr>
             <w:rFonts w:ascii="Palatino" w:hAnsi="Palatino" w:cs="Arial"/>
@@ -7321,7 +7672,7 @@
           <w:t>Miller et al., unpublished manuscript</w:t>
         </w:r>
       </w:ins>
-      <w:del w:id="162" w:author="Paige Bianca Miller" w:date="2020-11-30T14:28:00Z">
+      <w:del w:id="215" w:author="Paige Bianca Miller" w:date="2020-11-30T14:28:00Z">
         <w:r>
           <w:rPr>
             <w:rFonts w:ascii="Palatino" w:eastAsia="Arial" w:hAnsi="Palatino" w:cs="Arial"/>
@@ -7384,7 +7735,7 @@
         </w:rPr>
         <w:t xml:space="preserve">sex-assortativity did not lead to male-bias. This result was not sensitive to model type (SIR, SLIR, SIRS, SLIRS) or network type (Sah networks, rewired small-world, rewired scale-free) (Figure 2, Figure 3, Figure </w:t>
       </w:r>
-      <w:del w:id="163" w:author="Microsoft Office User" w:date="2020-12-11T14:57:00Z">
+      <w:del w:id="216" w:author="Microsoft Office User" w:date="2020-12-11T14:57:00Z">
         <w:r>
           <w:rPr>
             <w:rFonts w:ascii="Palatino" w:eastAsia="Arial" w:hAnsi="Palatino" w:cs="Arial"/>
@@ -7393,7 +7744,7 @@
           <w:delText>S2</w:delText>
         </w:r>
       </w:del>
-      <w:ins w:id="164" w:author="Microsoft Office User" w:date="2020-12-11T14:57:00Z">
+      <w:ins w:id="217" w:author="Microsoft Office User" w:date="2020-12-11T14:57:00Z">
         <w:r>
           <w:rPr>
             <w:rFonts w:ascii="Palatino" w:eastAsia="Arial" w:hAnsi="Palatino" w:cs="Arial"/>
@@ -7416,7 +7767,7 @@
         </w:rPr>
         <w:t xml:space="preserve">, Figure </w:t>
       </w:r>
-      <w:del w:id="165" w:author="Microsoft Office User" w:date="2020-12-11T14:57:00Z">
+      <w:del w:id="218" w:author="Microsoft Office User" w:date="2020-12-11T14:57:00Z">
         <w:r>
           <w:rPr>
             <w:rFonts w:ascii="Palatino" w:eastAsia="Arial" w:hAnsi="Palatino" w:cs="Arial"/>
@@ -7425,7 +7776,7 @@
           <w:delText>S3</w:delText>
         </w:r>
       </w:del>
-      <w:ins w:id="166" w:author="Microsoft Office User" w:date="2020-12-11T14:57:00Z">
+      <w:ins w:id="219" w:author="Microsoft Office User" w:date="2020-12-11T14:57:00Z">
         <w:r>
           <w:rPr>
             <w:rFonts w:ascii="Palatino" w:eastAsia="Arial" w:hAnsi="Palatino" w:cs="Arial"/>
@@ -7611,7 +7962,7 @@
         </w:rPr>
         <w:t xml:space="preserve">, however, assortativity increased male-bias (Figure 2). The first sex-trait that we investigated, increased male susceptibility (SUS), led to male-bias in the absence of sex-assortativity but epidemics on assorted networks had higher male-bias than networks without sex-assortativity (Figure 2). This result was not sensitive to inclusion of a latent class (Figure </w:t>
       </w:r>
-      <w:del w:id="167" w:author="Microsoft Office User" w:date="2020-12-11T14:58:00Z">
+      <w:del w:id="220" w:author="Microsoft Office User" w:date="2020-12-11T14:58:00Z">
         <w:r>
           <w:rPr>
             <w:rFonts w:ascii="Palatino" w:eastAsia="Arial" w:hAnsi="Palatino" w:cs="Arial"/>
@@ -7620,7 +7971,7 @@
           <w:delText>S3</w:delText>
         </w:r>
       </w:del>
-      <w:ins w:id="168" w:author="Microsoft Office User" w:date="2020-12-11T14:58:00Z">
+      <w:ins w:id="221" w:author="Microsoft Office User" w:date="2020-12-11T14:58:00Z">
         <w:r>
           <w:rPr>
             <w:rFonts w:ascii="Palatino" w:eastAsia="Arial" w:hAnsi="Palatino" w:cs="Arial"/>
@@ -7641,25 +7992,9 @@
           <w:rFonts w:ascii="Palatino" w:eastAsia="Arial" w:hAnsi="Palatino" w:cs="Arial"/>
           <w:sz w:val="20"/>
         </w:rPr>
-        <w:t xml:space="preserve">). The interactive effect of sex-assortativity and sex-traits on male-bias grew with the strength of </w:t>
-      </w:r>
-      <w:proofErr w:type="gramStart"/>
-      <w:r>
-        <w:rPr>
-          <w:rFonts w:ascii="Palatino" w:eastAsia="Arial" w:hAnsi="Palatino" w:cs="Arial"/>
-          <w:sz w:val="20"/>
-        </w:rPr>
-        <w:t>male:female</w:t>
-      </w:r>
-      <w:proofErr w:type="gramEnd"/>
-      <w:r>
-        <w:rPr>
-          <w:rFonts w:ascii="Palatino" w:eastAsia="Arial" w:hAnsi="Palatino" w:cs="Arial"/>
-          <w:sz w:val="20"/>
-        </w:rPr>
-        <w:t xml:space="preserve"> susceptibility. This was observed across all model types: without sex-assortativity median values of male-bias are below 1.8 while median values of male-bias with sex-assortativity can exceed 1.8. The amplification effect of sex-assortativity on male-bias was not as pronounced in rewired scale-free networks as rewired small-world networks or Sah networks (Figure </w:t>
-      </w:r>
-      <w:del w:id="169" w:author="Microsoft Office User" w:date="2020-12-11T14:58:00Z">
+        <w:t xml:space="preserve">). The interactive effect of sex-assortativity and sex-traits on male-bias grew with the strength of male:female susceptibility. This was observed across all model types: without sex-assortativity median values of male-bias are below 1.8 while median values of male-bias with sex-assortativity can exceed 1.8. The amplification effect of sex-assortativity on male-bias was not as pronounced in rewired scale-free networks as rewired small-world networks or Sah networks (Figure </w:t>
+      </w:r>
+      <w:del w:id="222" w:author="Microsoft Office User" w:date="2020-12-11T14:58:00Z">
         <w:r>
           <w:rPr>
             <w:rFonts w:ascii="Palatino" w:eastAsia="Arial" w:hAnsi="Palatino" w:cs="Arial"/>
@@ -7668,7 +8003,7 @@
           <w:delText>S2</w:delText>
         </w:r>
       </w:del>
-      <w:ins w:id="170" w:author="Microsoft Office User" w:date="2020-12-11T14:58:00Z">
+      <w:ins w:id="223" w:author="Microsoft Office User" w:date="2020-12-11T14:58:00Z">
         <w:r>
           <w:rPr>
             <w:rFonts w:ascii="Palatino" w:eastAsia="Arial" w:hAnsi="Palatino" w:cs="Arial"/>
@@ -7714,7 +8049,7 @@
         </w:rPr>
         <w:t xml:space="preserve">The interaction of assortativity and sex-traits on male-bias was especially notable in the case of increased male transmissibility (TRA). Without sex-assortativity, even when males had more than three-fold higher transmissibility, male infections were no more likely than female infections (Figure 2, Figure </w:t>
       </w:r>
-      <w:del w:id="171" w:author="Microsoft Office User" w:date="2020-12-11T14:58:00Z">
+      <w:del w:id="224" w:author="Microsoft Office User" w:date="2020-12-11T14:58:00Z">
         <w:r>
           <w:rPr>
             <w:rFonts w:ascii="Palatino" w:eastAsia="Arial" w:hAnsi="Palatino" w:cs="Arial"/>
@@ -7723,7 +8058,7 @@
           <w:delText>S2</w:delText>
         </w:r>
       </w:del>
-      <w:ins w:id="172" w:author="Microsoft Office User" w:date="2020-12-11T14:58:00Z">
+      <w:ins w:id="225" w:author="Microsoft Office User" w:date="2020-12-11T14:58:00Z">
         <w:r>
           <w:rPr>
             <w:rFonts w:ascii="Palatino" w:eastAsia="Arial" w:hAnsi="Palatino" w:cs="Arial"/>
@@ -7868,25 +8203,9 @@
                 <w:rFonts w:ascii="Palatino" w:hAnsi="Palatino"/>
                 <w:sz w:val="20"/>
               </w:rPr>
-              <w:t xml:space="preserve">. </w:t>
+              <w:t>. M:F case ratio is influenced by sex-assortativity</w:t>
             </w:r>
-            <w:proofErr w:type="gramStart"/>
-            <w:r>
-              <w:rPr>
-                <w:rFonts w:ascii="Palatino" w:hAnsi="Palatino"/>
-                <w:sz w:val="20"/>
-              </w:rPr>
-              <w:t>M:F</w:t>
-            </w:r>
-            <w:proofErr w:type="gramEnd"/>
-            <w:r>
-              <w:rPr>
-                <w:rFonts w:ascii="Palatino" w:hAnsi="Palatino"/>
-                <w:sz w:val="20"/>
-              </w:rPr>
-              <w:t xml:space="preserve"> case ratio is influenced by sex-assortativity</w:t>
-            </w:r>
-            <w:ins w:id="173" w:author="Microsoft Office User" w:date="2020-12-07T12:04:00Z">
+            <w:ins w:id="226" w:author="Microsoft Office User" w:date="2020-12-07T12:04:00Z">
               <w:r>
                 <w:rPr>
                   <w:rFonts w:ascii="Palatino" w:hAnsi="Palatino"/>
@@ -7895,7 +8214,7 @@
                 <w:t xml:space="preserve"> (</w:t>
               </w:r>
             </w:ins>
-            <w:ins w:id="174" w:author="Microsoft Office User" w:date="2020-12-07T12:05:00Z">
+            <w:ins w:id="227" w:author="Microsoft Office User" w:date="2020-12-07T12:05:00Z">
               <w:r>
                 <w:rPr>
                   <w:rFonts w:ascii="Palatino" w:hAnsi="Palatino"/>
@@ -7909,41 +8228,9 @@
                 <w:rFonts w:ascii="Palatino" w:hAnsi="Palatino"/>
                 <w:sz w:val="20"/>
               </w:rPr>
-              <w:t xml:space="preserve"> and sex-traits (columns). Sex-traits are susceptibility (SUS), transmissibility (TRA), and infectious period (IP). </w:t>
+              <w:t xml:space="preserve"> and sex-traits (columns). Sex-traits are susceptibility (SUS), transmissibility (TRA), and infectious period (IP). M:F case ratio is measured as the ratio of male to female recoveries (SIR) or infections at equilibrium (SIRS). Only parameter combinations leading to mean M:F case bias greater than 1.1 are </w:t>
             </w:r>
-            <w:proofErr w:type="gramStart"/>
-            <w:r>
-              <w:rPr>
-                <w:rFonts w:ascii="Palatino" w:hAnsi="Palatino"/>
-                <w:sz w:val="20"/>
-              </w:rPr>
-              <w:t>M:F</w:t>
-            </w:r>
-            <w:proofErr w:type="gramEnd"/>
-            <w:r>
-              <w:rPr>
-                <w:rFonts w:ascii="Palatino" w:hAnsi="Palatino"/>
-                <w:sz w:val="20"/>
-              </w:rPr>
-              <w:t xml:space="preserve"> case ratio is measured as the ratio of male to female recoveries (SIR) or infections at equilibrium (SIRS). Only parameter combinations leading to mean </w:t>
-            </w:r>
-            <w:proofErr w:type="gramStart"/>
-            <w:r>
-              <w:rPr>
-                <w:rFonts w:ascii="Palatino" w:hAnsi="Palatino"/>
-                <w:sz w:val="20"/>
-              </w:rPr>
-              <w:t>M:F</w:t>
-            </w:r>
-            <w:proofErr w:type="gramEnd"/>
-            <w:r>
-              <w:rPr>
-                <w:rFonts w:ascii="Palatino" w:hAnsi="Palatino"/>
-                <w:sz w:val="20"/>
-              </w:rPr>
-              <w:t xml:space="preserve"> case bias greater than 1.1 are </w:t>
-            </w:r>
-            <w:ins w:id="175" w:author="Microsoft Office User" w:date="2020-12-07T12:05:00Z">
+            <w:ins w:id="228" w:author="Microsoft Office User" w:date="2020-12-07T12:05:00Z">
               <w:r>
                 <w:rPr>
                   <w:rFonts w:ascii="Palatino" w:hAnsi="Palatino"/>
@@ -7959,7 +8246,7 @@
               </w:rPr>
               <w:t xml:space="preserve"> and the </w:t>
             </w:r>
-            <w:del w:id="176" w:author="Microsoft Office User" w:date="2020-12-07T12:06:00Z">
+            <w:del w:id="229" w:author="Microsoft Office User" w:date="2020-12-07T12:06:00Z">
               <w:r>
                 <w:rPr>
                   <w:rFonts w:ascii="Palatino" w:hAnsi="Palatino"/>
@@ -7968,7 +8255,7 @@
                 <w:delText xml:space="preserve">white </w:delText>
               </w:r>
             </w:del>
-            <w:ins w:id="177" w:author="Microsoft Office User" w:date="2020-12-07T12:06:00Z">
+            <w:ins w:id="230" w:author="Microsoft Office User" w:date="2020-12-07T12:06:00Z">
               <w:r>
                 <w:rPr>
                   <w:rFonts w:ascii="Palatino" w:hAnsi="Palatino"/>
@@ -8069,7 +8356,7 @@
         </w:rPr>
         <w:t xml:space="preserve">Longer male infectious periods (IP), similar to higher male transmissibility, did not lead to male-bias in SIR and SLIR epidemics unless taking place on sex-assorted networks (Figure 2, Figure </w:t>
       </w:r>
-      <w:del w:id="178" w:author="Microsoft Office User" w:date="2020-12-11T14:58:00Z">
+      <w:del w:id="231" w:author="Microsoft Office User" w:date="2020-12-11T14:58:00Z">
         <w:r>
           <w:rPr>
             <w:rFonts w:ascii="Palatino" w:eastAsia="Arial" w:hAnsi="Palatino" w:cs="Arial"/>
@@ -8078,7 +8365,7 @@
           <w:delText>S3</w:delText>
         </w:r>
       </w:del>
-      <w:ins w:id="179" w:author="Microsoft Office User" w:date="2020-12-11T14:58:00Z">
+      <w:ins w:id="232" w:author="Microsoft Office User" w:date="2020-12-11T14:58:00Z">
         <w:r>
           <w:rPr>
             <w:rFonts w:ascii="Palatino" w:eastAsia="Arial" w:hAnsi="Palatino" w:cs="Arial"/>
@@ -8101,7 +8388,7 @@
         </w:rPr>
         <w:t xml:space="preserve">). In the parameter ranges investigated here, median values of male-bias for simulations of longer male infectious periods in SIR and SLIR models were all below 1.8. However, when recovered individuals can re-enter the susceptible population (i.e., SIRS and SLIRS models), longer male infectious periods can result in male-bias and there is a slight increase in male-bias on assorted networks. In SIRS and SLIRS models, male-bias due to longer male infectious periods was possible. These results were not sensitive to network type (Figure </w:t>
       </w:r>
-      <w:del w:id="180" w:author="Microsoft Office User" w:date="2020-12-11T14:58:00Z">
+      <w:del w:id="233" w:author="Microsoft Office User" w:date="2020-12-11T14:58:00Z">
         <w:r>
           <w:rPr>
             <w:rFonts w:ascii="Palatino" w:eastAsia="Arial" w:hAnsi="Palatino" w:cs="Arial"/>
@@ -8110,7 +8397,7 @@
           <w:delText>S2</w:delText>
         </w:r>
       </w:del>
-      <w:ins w:id="181" w:author="Microsoft Office User" w:date="2020-12-11T14:58:00Z">
+      <w:ins w:id="234" w:author="Microsoft Office User" w:date="2020-12-11T14:58:00Z">
         <w:r>
           <w:rPr>
             <w:rFonts w:ascii="Palatino" w:eastAsia="Arial" w:hAnsi="Palatino" w:cs="Arial"/>
@@ -8394,43 +8681,7 @@
                 <w:color w:val="000000"/>
                 <w:sz w:val="20"/>
               </w:rPr>
-              <w:t xml:space="preserve"> Sex-assortativity increases </w:t>
-            </w:r>
-            <w:proofErr w:type="gramStart"/>
-            <w:r>
-              <w:rPr>
-                <w:rFonts w:ascii="Palatino" w:hAnsi="Palatino"/>
-                <w:color w:val="000000"/>
-                <w:sz w:val="20"/>
-              </w:rPr>
-              <w:t>M:F</w:t>
-            </w:r>
-            <w:proofErr w:type="gramEnd"/>
-            <w:r>
-              <w:rPr>
-                <w:rFonts w:ascii="Palatino" w:hAnsi="Palatino"/>
-                <w:color w:val="000000"/>
-                <w:sz w:val="20"/>
-              </w:rPr>
-              <w:t xml:space="preserve"> case bias more for pathogens with lower overall infection rates compared with higher overall infection rates (rows). The </w:t>
-            </w:r>
-            <w:proofErr w:type="gramStart"/>
-            <w:r>
-              <w:rPr>
-                <w:rFonts w:ascii="Palatino" w:hAnsi="Palatino"/>
-                <w:color w:val="000000"/>
-                <w:sz w:val="20"/>
-              </w:rPr>
-              <w:t>M:F</w:t>
-            </w:r>
-            <w:proofErr w:type="gramEnd"/>
-            <w:r>
-              <w:rPr>
-                <w:rFonts w:ascii="Palatino" w:hAnsi="Palatino"/>
-                <w:color w:val="000000"/>
-                <w:sz w:val="20"/>
-              </w:rPr>
-              <w:t xml:space="preserve"> case bias and sex-traits, are defined in the same way as in Figure 1.  To improve figure clarity, only 3 levels of sex-trait strength are shown here. </w:t>
+              <w:t xml:space="preserve"> Sex-assortativity increases M:F case bias more for pathogens with lower overall infection rates compared with higher overall infection rates (rows). The M:F case bias and sex-traits, are defined in the same way as in Figure 1.  To improve figure clarity, only 3 levels of sex-trait strength are shown here. </w:t>
             </w:r>
             <w:r>
               <w:rPr>
@@ -8492,7 +8743,7 @@
         </w:rPr>
         <w:t xml:space="preserve">In general, on Sah contact networks epidemic dynamics were not affected by sex-assortativity or sex-traits (infectious periods, susceptibility, and transmissibility) including the peak size, final size, and duration for SIR or SLIR epidemics (Figure </w:t>
       </w:r>
-      <w:del w:id="182" w:author="Microsoft Office User" w:date="2020-12-11T14:58:00Z">
+      <w:del w:id="235" w:author="Microsoft Office User" w:date="2020-12-11T14:58:00Z">
         <w:r>
           <w:rPr>
             <w:rFonts w:ascii="Palatino" w:eastAsia="Arial" w:hAnsi="Palatino" w:cs="Arial"/>
@@ -8501,7 +8752,7 @@
           <w:delText>S4</w:delText>
         </w:r>
       </w:del>
-      <w:ins w:id="183" w:author="Microsoft Office User" w:date="2020-12-11T14:58:00Z">
+      <w:ins w:id="236" w:author="Microsoft Office User" w:date="2020-12-11T14:58:00Z">
         <w:r>
           <w:rPr>
             <w:rFonts w:ascii="Palatino" w:eastAsia="Arial" w:hAnsi="Palatino" w:cs="Arial"/>
@@ -8524,7 +8775,7 @@
         </w:rPr>
         <w:t xml:space="preserve">). Higher male susceptibility slightly reduced the final size of epidemics for faster spreading pathogens but the effect was small (Figure 4). In contrast to results on Sah networks, assortativity was associated with changes in peak size, final size, and duration on rewired network (Figure 5). We note, however, that while networks generated with the Sah algorithm had stable network structures as sex-assortativity increased, rewired networks did not (Figure </w:t>
       </w:r>
-      <w:del w:id="184" w:author="Microsoft Office User" w:date="2020-12-11T14:58:00Z">
+      <w:del w:id="237" w:author="Microsoft Office User" w:date="2020-12-11T14:58:00Z">
         <w:r>
           <w:rPr>
             <w:rFonts w:ascii="Palatino" w:eastAsia="Arial" w:hAnsi="Palatino" w:cs="Arial"/>
@@ -8533,7 +8784,7 @@
           <w:delText>S5</w:delText>
         </w:r>
       </w:del>
-      <w:ins w:id="185" w:author="Microsoft Office User" w:date="2020-12-11T14:58:00Z">
+      <w:ins w:id="238" w:author="Microsoft Office User" w:date="2020-12-11T14:58:00Z">
         <w:r>
           <w:rPr>
             <w:rFonts w:ascii="Palatino" w:eastAsia="Arial" w:hAnsi="Palatino" w:cs="Arial"/>
@@ -8558,7 +8809,7 @@
       </w:r>
       <m:oMath>
         <m:r>
-          <w:ins w:id="186" w:author="Paige Bianca Miller" w:date="2020-11-30T10:13:00Z">
+          <w:ins w:id="239" w:author="Paige Bianca Miller" w:date="2020-11-30T10:13:00Z">
             <w:rPr>
               <w:rFonts w:ascii="Cambria Math" w:eastAsia="Arial" w:hAnsi="Cambria Math" w:cs="Arial"/>
               <w:sz w:val="20"/>
@@ -8567,7 +8818,7 @@
           </w:ins>
         </m:r>
       </m:oMath>
-      <w:ins w:id="187" w:author="Paige Bianca Miller" w:date="2020-11-30T10:13:00Z">
+      <w:ins w:id="240" w:author="Paige Bianca Miller" w:date="2020-11-30T10:13:00Z">
         <w:r>
           <w:rPr>
             <w:rFonts w:ascii="Palatino" w:eastAsia="Arial" w:hAnsi="Palatino" w:cs="Arial"/>
@@ -8576,7 +8827,7 @@
           <w:t xml:space="preserve"> </w:t>
         </w:r>
       </w:ins>
-      <w:del w:id="188" w:author="Paige Bianca Miller" w:date="2020-11-30T10:13:00Z">
+      <w:del w:id="241" w:author="Paige Bianca Miller" w:date="2020-11-30T10:13:00Z">
         <w:r>
           <w:rPr>
             <w:rFonts w:ascii="Palatino" w:eastAsia="Arial" w:hAnsi="Palatino" w:cs="Arial"/>
@@ -8594,7 +8845,7 @@
       </w:r>
       <m:oMath>
         <m:r>
-          <w:ins w:id="189" w:author="Paige Bianca Miller" w:date="2020-11-30T10:13:00Z">
+          <w:ins w:id="242" w:author="Paige Bianca Miller" w:date="2020-11-30T10:13:00Z">
             <w:rPr>
               <w:rFonts w:ascii="Cambria Math" w:eastAsia="Arial" w:hAnsi="Cambria Math" w:cs="Arial"/>
               <w:sz w:val="20"/>
@@ -8603,7 +8854,7 @@
           </w:ins>
         </m:r>
       </m:oMath>
-      <w:ins w:id="190" w:author="Paige Bianca Miller" w:date="2020-11-30T10:13:00Z">
+      <w:ins w:id="243" w:author="Paige Bianca Miller" w:date="2020-11-30T10:13:00Z">
         <w:r>
           <w:rPr>
             <w:rFonts w:ascii="Palatino" w:eastAsia="Arial" w:hAnsi="Palatino" w:cs="Arial"/>
@@ -8612,7 +8863,7 @@
           <w:t xml:space="preserve"> </w:t>
         </w:r>
       </w:ins>
-      <w:del w:id="191" w:author="Paige Bianca Miller" w:date="2020-11-30T10:13:00Z">
+      <w:del w:id="244" w:author="Paige Bianca Miller" w:date="2020-11-30T10:13:00Z">
         <w:r>
           <w:rPr>
             <w:rFonts w:ascii="Palatino" w:eastAsia="Arial" w:hAnsi="Palatino" w:cs="Arial"/>
@@ -9273,23 +9524,7 @@
           <w:rFonts w:ascii="Palatino" w:eastAsia="Arial" w:hAnsi="Palatino" w:cs="Arial"/>
           <w:sz w:val="20"/>
         </w:rPr>
-        <w:t xml:space="preserve">. These converging lines of evidence make it difficult to ascertain the overall difference in </w:t>
-      </w:r>
-      <w:proofErr w:type="gramStart"/>
-      <w:r>
-        <w:rPr>
-          <w:rFonts w:ascii="Palatino" w:eastAsia="Arial" w:hAnsi="Palatino" w:cs="Arial"/>
-          <w:sz w:val="20"/>
-        </w:rPr>
-        <w:t>male:female</w:t>
-      </w:r>
-      <w:proofErr w:type="gramEnd"/>
-      <w:r>
-        <w:rPr>
-          <w:rFonts w:ascii="Palatino" w:eastAsia="Arial" w:hAnsi="Palatino" w:cs="Arial"/>
-          <w:sz w:val="20"/>
-        </w:rPr>
-        <w:t xml:space="preserve"> susceptibility, but it is likely a crucial determinant of male bias in TB. </w:t>
+        <w:t xml:space="preserve">. These converging lines of evidence make it difficult to ascertain the overall difference in male:female susceptibility, but it is likely a crucial determinant of male bias in TB. </w:t>
       </w:r>
     </w:p>
     <w:p>
@@ -10301,27 +10536,7 @@
           <w:sz w:val="18"/>
           <w:shd w:val="clear" w:color="auto" w:fill="FFFFFF"/>
         </w:rPr>
-        <w:t xml:space="preserve"> in the </w:t>
-      </w:r>
-      <w:proofErr w:type="spellStart"/>
-      <w:r>
-        <w:rPr>
-          <w:rFonts w:ascii="Palatino-Roman" w:hAnsi="Palatino-Roman" w:cs="Arial"/>
-          <w:color w:val="333333"/>
-          <w:sz w:val="18"/>
-          <w:shd w:val="clear" w:color="auto" w:fill="FFFFFF"/>
-        </w:rPr>
-        <w:t>github</w:t>
-      </w:r>
-      <w:proofErr w:type="spellEnd"/>
-      <w:r>
-        <w:rPr>
-          <w:rFonts w:ascii="Palatino-Roman" w:hAnsi="Palatino-Roman" w:cs="Arial"/>
-          <w:color w:val="333333"/>
-          <w:sz w:val="18"/>
-          <w:shd w:val="clear" w:color="auto" w:fill="FFFFFF"/>
-        </w:rPr>
-        <w:t xml:space="preserve"> repository </w:t>
+        <w:t xml:space="preserve"> in the github repository </w:t>
       </w:r>
       <w:hyperlink r:id="rId21" w:history="1">
         <w:r>
@@ -10594,7 +10809,7 @@
         </w:rPr>
         <w:t> </w:t>
       </w:r>
-      <w:commentRangeStart w:id="192"/>
+      <w:commentRangeStart w:id="245"/>
       <w:r>
         <w:rPr>
           <w:rFonts w:ascii="MyriadPro-Cond" w:hAnsi="MyriadPro-Cond" w:cs="MyriadPro-Cond"/>
@@ -10604,12 +10819,12 @@
         </w:rPr>
         <w:t>References</w:t>
       </w:r>
-      <w:commentRangeEnd w:id="192"/>
+      <w:commentRangeEnd w:id="245"/>
       <w:r>
         <w:rPr>
           <w:rStyle w:val="CommentReference"/>
         </w:rPr>
-        <w:commentReference w:id="192"/>
+        <w:commentReference w:id="245"/>
       </w:r>
     </w:p>
     <w:p>
@@ -10865,55 +11080,7 @@
               <w:color w:val="000000"/>
               <w:sz w:val="20"/>
             </w:rPr>
-            <w:t xml:space="preserve">2. </w:t>
-          </w:r>
-          <w:proofErr w:type="spellStart"/>
-          <w:r>
-            <w:rPr>
-              <w:color w:val="000000"/>
-              <w:sz w:val="20"/>
-            </w:rPr>
-            <w:t>Neyrolles</w:t>
-          </w:r>
-          <w:proofErr w:type="spellEnd"/>
-          <w:r>
-            <w:rPr>
-              <w:color w:val="000000"/>
-              <w:sz w:val="20"/>
-            </w:rPr>
-            <w:t xml:space="preserve"> O, Quintana-</w:t>
-          </w:r>
-          <w:proofErr w:type="spellStart"/>
-          <w:r>
-            <w:rPr>
-              <w:color w:val="000000"/>
-              <w:sz w:val="20"/>
-            </w:rPr>
-            <w:t>Murci</w:t>
-          </w:r>
-          <w:proofErr w:type="spellEnd"/>
-          <w:r>
-            <w:rPr>
-              <w:color w:val="000000"/>
-              <w:sz w:val="20"/>
-            </w:rPr>
-            <w:t xml:space="preserve"> L. Sexual Inequality in Tuberculosis. </w:t>
-          </w:r>
-          <w:proofErr w:type="spellStart"/>
-          <w:r>
-            <w:rPr>
-              <w:color w:val="000000"/>
-              <w:sz w:val="20"/>
-            </w:rPr>
-            <w:t>PLoS</w:t>
-          </w:r>
-          <w:proofErr w:type="spellEnd"/>
-          <w:r>
-            <w:rPr>
-              <w:color w:val="000000"/>
-              <w:sz w:val="20"/>
-            </w:rPr>
-            <w:t xml:space="preserve"> Med. 2009 Dec 22;6(12):e1000199.</w:t>
+            <w:t>2. Neyrolles O, Quintana-Murci L. Sexual Inequality in Tuberculosis. PLoS Med. 2009 Dec 22;6(12):e1000199.</w:t>
           </w:r>
         </w:p>
         <w:p>
@@ -10930,39 +11097,7 @@
               <w:color w:val="000000"/>
               <w:sz w:val="20"/>
             </w:rPr>
-            <w:t>3. Guerra-Silveira F, Abad-</w:t>
-          </w:r>
-          <w:proofErr w:type="spellStart"/>
-          <w:r>
-            <w:rPr>
-              <w:color w:val="000000"/>
-              <w:sz w:val="20"/>
-            </w:rPr>
-            <w:t>Franch</w:t>
-          </w:r>
-          <w:proofErr w:type="spellEnd"/>
-          <w:r>
-            <w:rPr>
-              <w:color w:val="000000"/>
-              <w:sz w:val="20"/>
-            </w:rPr>
-            <w:t xml:space="preserve"> F. Sex bias in infectious disease epidemiology: patterns and processes. Nishiura H, editor. </w:t>
-          </w:r>
-          <w:proofErr w:type="spellStart"/>
-          <w:r>
-            <w:rPr>
-              <w:color w:val="000000"/>
-              <w:sz w:val="20"/>
-            </w:rPr>
-            <w:t>PLoS</w:t>
-          </w:r>
-          <w:proofErr w:type="spellEnd"/>
-          <w:r>
-            <w:rPr>
-              <w:color w:val="000000"/>
-              <w:sz w:val="20"/>
-            </w:rPr>
-            <w:t xml:space="preserve"> ONE. 2013;8(4):e62390.</w:t>
+            <w:t>3. Guerra-Silveira F, Abad-Franch F. Sex bias in infectious disease epidemiology: patterns and processes. Nishiura H, editor. PLoS ONE. 2013;8(4):e62390.</w:t>
           </w:r>
         </w:p>
         <w:p>
@@ -10979,39 +11114,7 @@
               <w:color w:val="000000"/>
               <w:sz w:val="20"/>
             </w:rPr>
-            <w:t xml:space="preserve">4. Horton KC, MacPherson P, </w:t>
-          </w:r>
-          <w:proofErr w:type="spellStart"/>
-          <w:r>
-            <w:rPr>
-              <w:color w:val="000000"/>
-              <w:sz w:val="20"/>
-            </w:rPr>
-            <w:t>Houben</w:t>
-          </w:r>
-          <w:proofErr w:type="spellEnd"/>
-          <w:r>
-            <w:rPr>
-              <w:color w:val="000000"/>
-              <w:sz w:val="20"/>
-            </w:rPr>
-            <w:t xml:space="preserve"> RMGJ, White RG, Corbett EL. Sex Differences in Tuberculosis Burden and Notifications in Low- and Middle-Income Countries: A Systematic Review and Meta-analysis. Metcalfe JZ, editor. </w:t>
-          </w:r>
-          <w:proofErr w:type="spellStart"/>
-          <w:r>
-            <w:rPr>
-              <w:color w:val="000000"/>
-              <w:sz w:val="20"/>
-            </w:rPr>
-            <w:t>PLoS</w:t>
-          </w:r>
-          <w:proofErr w:type="spellEnd"/>
-          <w:r>
-            <w:rPr>
-              <w:color w:val="000000"/>
-              <w:sz w:val="20"/>
-            </w:rPr>
-            <w:t xml:space="preserve"> Med. 2016 Sep;13(9):e1002119.</w:t>
+            <w:t>4. Horton KC, MacPherson P, Houben RMGJ, White RG, Corbett EL. Sex Differences in Tuberculosis Burden and Notifications in Low- and Middle-Income Countries: A Systematic Review and Meta-analysis. Metcalfe JZ, editor. PLoS Med. 2016 Sep;13(9):e1002119.</w:t>
           </w:r>
         </w:p>
         <w:p>
@@ -11028,71 +11131,7 @@
               <w:color w:val="000000"/>
               <w:sz w:val="20"/>
             </w:rPr>
-            <w:t xml:space="preserve">5. Salim M, </w:t>
-          </w:r>
-          <w:proofErr w:type="spellStart"/>
-          <w:r>
-            <w:rPr>
-              <w:color w:val="000000"/>
-              <w:sz w:val="20"/>
-            </w:rPr>
-            <w:t>Declercq</w:t>
-          </w:r>
-          <w:proofErr w:type="spellEnd"/>
-          <w:r>
-            <w:rPr>
-              <w:color w:val="000000"/>
-              <w:sz w:val="20"/>
-            </w:rPr>
-            <w:t xml:space="preserve"> E, </w:t>
-          </w:r>
-          <w:proofErr w:type="spellStart"/>
-          <w:r>
-            <w:rPr>
-              <w:color w:val="000000"/>
-              <w:sz w:val="20"/>
-            </w:rPr>
-            <w:t>Deun</w:t>
-          </w:r>
-          <w:proofErr w:type="spellEnd"/>
-          <w:r>
-            <w:rPr>
-              <w:color w:val="000000"/>
-              <w:sz w:val="20"/>
-            </w:rPr>
-            <w:t xml:space="preserve"> AV, Saki K. Gender differences in tuberculosis: a prevalence survey done in Bangladesh. </w:t>
-          </w:r>
-          <w:proofErr w:type="spellStart"/>
-          <w:r>
-            <w:rPr>
-              <w:color w:val="000000"/>
-              <w:sz w:val="20"/>
-            </w:rPr>
-            <w:t>Int</w:t>
-          </w:r>
-          <w:proofErr w:type="spellEnd"/>
-          <w:r>
-            <w:rPr>
-              <w:color w:val="000000"/>
-              <w:sz w:val="20"/>
-            </w:rPr>
-            <w:t xml:space="preserve"> J </w:t>
-          </w:r>
-          <w:proofErr w:type="spellStart"/>
-          <w:r>
-            <w:rPr>
-              <w:color w:val="000000"/>
-              <w:sz w:val="20"/>
-            </w:rPr>
-            <w:t>Tuberc</w:t>
-          </w:r>
-          <w:proofErr w:type="spellEnd"/>
-          <w:r>
-            <w:rPr>
-              <w:color w:val="000000"/>
-              <w:sz w:val="20"/>
-            </w:rPr>
-            <w:t xml:space="preserve"> Lung Dis. 2004 Aug;8(8):952–7.</w:t>
+            <w:t>5. Salim M, Declercq E, Deun AV, Saki K. Gender differences in tuberculosis: a prevalence survey done in Bangladesh. Int J Tuberc Lung Dis. 2004 Aug;8(8):952–7.</w:t>
           </w:r>
         </w:p>
         <w:p>
@@ -11143,55 +11182,7 @@
               <w:color w:val="000000"/>
               <w:sz w:val="20"/>
             </w:rPr>
-            <w:t xml:space="preserve">8. Schurz H, </w:t>
-          </w:r>
-          <w:proofErr w:type="spellStart"/>
-          <w:r>
-            <w:rPr>
-              <w:color w:val="000000"/>
-              <w:sz w:val="20"/>
-            </w:rPr>
-            <w:t>Salie</w:t>
-          </w:r>
-          <w:proofErr w:type="spellEnd"/>
-          <w:r>
-            <w:rPr>
-              <w:color w:val="000000"/>
-              <w:sz w:val="20"/>
-            </w:rPr>
-            <w:t xml:space="preserve"> M, Tromp G, </w:t>
-          </w:r>
-          <w:proofErr w:type="spellStart"/>
-          <w:r>
-            <w:rPr>
-              <w:color w:val="000000"/>
-              <w:sz w:val="20"/>
-            </w:rPr>
-            <w:t>Hoal</w:t>
-          </w:r>
-          <w:proofErr w:type="spellEnd"/>
-          <w:r>
-            <w:rPr>
-              <w:color w:val="000000"/>
-              <w:sz w:val="20"/>
-            </w:rPr>
-            <w:t xml:space="preserve"> EG, Kinnear CJ, </w:t>
-          </w:r>
-          <w:proofErr w:type="spellStart"/>
-          <w:r>
-            <w:rPr>
-              <w:color w:val="000000"/>
-              <w:sz w:val="20"/>
-            </w:rPr>
-            <w:t>Möller</w:t>
-          </w:r>
-          <w:proofErr w:type="spellEnd"/>
-          <w:r>
-            <w:rPr>
-              <w:color w:val="000000"/>
-              <w:sz w:val="20"/>
-            </w:rPr>
-            <w:t xml:space="preserve"> M. The X chromosome and sex-specific effects in infectious disease susceptibility. Human Genomics. 2019 Dec 1;13(1):1–12.</w:t>
+            <w:t>8. Schurz H, Salie M, Tromp G, Hoal EG, Kinnear CJ, Möller M. The X chromosome and sex-specific effects in infectious disease susceptibility. Human Genomics. 2019 Dec 1;13(1):1–12.</w:t>
           </w:r>
         </w:p>
         <w:p>
@@ -11208,39 +11199,7 @@
               <w:color w:val="000000"/>
               <w:sz w:val="20"/>
             </w:rPr>
-            <w:t xml:space="preserve">9. </w:t>
-          </w:r>
-          <w:proofErr w:type="spellStart"/>
-          <w:r>
-            <w:rPr>
-              <w:color w:val="000000"/>
-              <w:sz w:val="20"/>
-            </w:rPr>
-            <w:t>Islami</w:t>
-          </w:r>
-          <w:proofErr w:type="spellEnd"/>
-          <w:r>
-            <w:rPr>
-              <w:color w:val="000000"/>
-              <w:sz w:val="20"/>
-            </w:rPr>
-            <w:t xml:space="preserve"> F, Torre LA, </w:t>
-          </w:r>
-          <w:proofErr w:type="spellStart"/>
-          <w:r>
-            <w:rPr>
-              <w:color w:val="000000"/>
-              <w:sz w:val="20"/>
-            </w:rPr>
-            <w:t>Jemal</w:t>
-          </w:r>
-          <w:proofErr w:type="spellEnd"/>
-          <w:r>
-            <w:rPr>
-              <w:color w:val="000000"/>
-              <w:sz w:val="20"/>
-            </w:rPr>
-            <w:t xml:space="preserve"> A. Global trends of lung cancer mortality and smoking prevalence. Translational Lung Cancer Research. 2015 Aug;4(4):327–38.</w:t>
+            <w:t>9. Islami F, Torre LA, Jemal A. Global trends of lung cancer mortality and smoking prevalence. Translational Lung Cancer Research. 2015 Aug;4(4):327–38.</w:t>
           </w:r>
         </w:p>
         <w:p>
@@ -11291,39 +11250,7 @@
               <w:color w:val="000000"/>
               <w:sz w:val="20"/>
             </w:rPr>
-            <w:t xml:space="preserve">12. Dodd PJ, Looker C, Plumb ID, Bond V, </w:t>
-          </w:r>
-          <w:proofErr w:type="spellStart"/>
-          <w:r>
-            <w:rPr>
-              <w:color w:val="000000"/>
-              <w:sz w:val="20"/>
-            </w:rPr>
-            <w:t>Schaap</w:t>
-          </w:r>
-          <w:proofErr w:type="spellEnd"/>
-          <w:r>
-            <w:rPr>
-              <w:color w:val="000000"/>
-              <w:sz w:val="20"/>
-            </w:rPr>
-            <w:t xml:space="preserve"> A, </w:t>
-          </w:r>
-          <w:proofErr w:type="spellStart"/>
-          <w:r>
-            <w:rPr>
-              <w:color w:val="000000"/>
-              <w:sz w:val="20"/>
-            </w:rPr>
-            <w:t>Shanaube</w:t>
-          </w:r>
-          <w:proofErr w:type="spellEnd"/>
-          <w:r>
-            <w:rPr>
-              <w:color w:val="000000"/>
-              <w:sz w:val="20"/>
-            </w:rPr>
-            <w:t xml:space="preserve"> K, et al. Age- and Sex-Specific Social Contact Patterns and Incidence of Mycobacterium tuberculosis Infection. American Journal of Epidemiology. 2016;183(2):156–66.</w:t>
+            <w:t>12. Dodd PJ, Looker C, Plumb ID, Bond V, Schaap A, Shanaube K, et al. Age- and Sex-Specific Social Contact Patterns and Incidence of Mycobacterium tuberculosis Infection. American Journal of Epidemiology. 2016;183(2):156–66.</w:t>
           </w:r>
         </w:p>
         <w:p>
@@ -11341,39 +11268,7 @@
               <w:sz w:val="20"/>
             </w:rPr>
             <w:lastRenderedPageBreak/>
-            <w:t xml:space="preserve">13. Hector J, Anderson ST, Banda G, </w:t>
-          </w:r>
-          <w:proofErr w:type="spellStart"/>
-          <w:r>
-            <w:rPr>
-              <w:color w:val="000000"/>
-              <w:sz w:val="20"/>
-            </w:rPr>
-            <w:t>Kamdolozi</w:t>
-          </w:r>
-          <w:proofErr w:type="spellEnd"/>
-          <w:r>
-            <w:rPr>
-              <w:color w:val="000000"/>
-              <w:sz w:val="20"/>
-            </w:rPr>
-            <w:t xml:space="preserve"> M, </w:t>
-          </w:r>
-          <w:proofErr w:type="spellStart"/>
-          <w:r>
-            <w:rPr>
-              <w:color w:val="000000"/>
-              <w:sz w:val="20"/>
-            </w:rPr>
-            <w:t>Jefferys</w:t>
-          </w:r>
-          <w:proofErr w:type="spellEnd"/>
-          <w:r>
-            <w:rPr>
-              <w:color w:val="000000"/>
-              <w:sz w:val="20"/>
-            </w:rPr>
-            <w:t xml:space="preserve"> LF, Shani D, et al. TST positivity in household contacts of tuberculosis patients: a case-contact study in Malawi. BMC infectious diseases. 2017 Apr 11;17(1):259.</w:t>
+            <w:t>13. Hector J, Anderson ST, Banda G, Kamdolozi M, Jefferys LF, Shani D, et al. TST positivity in household contacts of tuberculosis patients: a case-contact study in Malawi. BMC infectious diseases. 2017 Apr 11;17(1):259.</w:t>
           </w:r>
         </w:p>
         <w:p>
@@ -11390,55 +11285,7 @@
               <w:color w:val="000000"/>
               <w:sz w:val="20"/>
             </w:rPr>
-            <w:t xml:space="preserve">14. </w:t>
-          </w:r>
-          <w:proofErr w:type="spellStart"/>
-          <w:r>
-            <w:rPr>
-              <w:color w:val="000000"/>
-              <w:sz w:val="20"/>
-            </w:rPr>
-            <w:t>Meintjes</w:t>
-          </w:r>
-          <w:proofErr w:type="spellEnd"/>
-          <w:r>
-            <w:rPr>
-              <w:color w:val="000000"/>
-              <w:sz w:val="20"/>
-            </w:rPr>
-            <w:t xml:space="preserve"> G, Schoeman H, </w:t>
-          </w:r>
-          <w:proofErr w:type="spellStart"/>
-          <w:r>
-            <w:rPr>
-              <w:color w:val="000000"/>
-              <w:sz w:val="20"/>
-            </w:rPr>
-            <w:t>Morroni</w:t>
-          </w:r>
-          <w:proofErr w:type="spellEnd"/>
-          <w:r>
-            <w:rPr>
-              <w:color w:val="000000"/>
-              <w:sz w:val="20"/>
-            </w:rPr>
-            <w:t xml:space="preserve"> C, Wilson D, </w:t>
-          </w:r>
-          <w:proofErr w:type="spellStart"/>
-          <w:r>
-            <w:rPr>
-              <w:color w:val="000000"/>
-              <w:sz w:val="20"/>
-            </w:rPr>
-            <w:t>Maartens</w:t>
-          </w:r>
-          <w:proofErr w:type="spellEnd"/>
-          <w:r>
-            <w:rPr>
-              <w:color w:val="000000"/>
-              <w:sz w:val="20"/>
-            </w:rPr>
-            <w:t xml:space="preserve"> G. Patient and provider delay in tuberculosis suspects from communities with a high HIV prevalence in South Africa: a cross-sectional study. BMC infectious diseases. 2008 May 25;8(1):72.</w:t>
+            <w:t>14. Meintjes G, Schoeman H, Morroni C, Wilson D, Maartens G. Patient and provider delay in tuberculosis suspects from communities with a high HIV prevalence in South Africa: a cross-sectional study. BMC infectious diseases. 2008 May 25;8(1):72.</w:t>
           </w:r>
         </w:p>
         <w:p>
@@ -11455,23 +11302,7 @@
               <w:color w:val="000000"/>
               <w:sz w:val="20"/>
             </w:rPr>
-            <w:t xml:space="preserve">15. Horton KC, Sumner T, </w:t>
-          </w:r>
-          <w:proofErr w:type="spellStart"/>
-          <w:r>
-            <w:rPr>
-              <w:color w:val="000000"/>
-              <w:sz w:val="20"/>
-            </w:rPr>
-            <w:t>Houben</w:t>
-          </w:r>
-          <w:proofErr w:type="spellEnd"/>
-          <w:r>
-            <w:rPr>
-              <w:color w:val="000000"/>
-              <w:sz w:val="20"/>
-            </w:rPr>
-            <w:t xml:space="preserve"> RMGJ, Corbett EL, White RG. A Bayesian Approach to Understanding Sex Differences in Tuberculosis Disease Burden. Am J Epidemiol. 2018;187(11):2431–8.</w:t>
+            <w:t>15. Horton KC, Sumner T, Houben RMGJ, Corbett EL, White RG. A Bayesian Approach to Understanding Sex Differences in Tuberculosis Disease Burden. Am J Epidemiol. 2018;187(11):2431–8.</w:t>
           </w:r>
         </w:p>
         <w:p>
@@ -11488,39 +11319,7 @@
               <w:color w:val="000000"/>
               <w:sz w:val="20"/>
             </w:rPr>
-            <w:t xml:space="preserve">16. </w:t>
-          </w:r>
-          <w:proofErr w:type="spellStart"/>
-          <w:r>
-            <w:rPr>
-              <w:color w:val="000000"/>
-              <w:sz w:val="20"/>
-            </w:rPr>
-            <w:t>Nhamoyebonde</w:t>
-          </w:r>
-          <w:proofErr w:type="spellEnd"/>
-          <w:r>
-            <w:rPr>
-              <w:color w:val="000000"/>
-              <w:sz w:val="20"/>
-            </w:rPr>
-            <w:t xml:space="preserve"> S, Leslie A. Biological Differences Between the Sexes and Susceptibility to Tuberculosis. Journal of Infectious Diseases. 2014 Jun 25;209(</w:t>
-          </w:r>
-          <w:proofErr w:type="spellStart"/>
-          <w:r>
-            <w:rPr>
-              <w:color w:val="000000"/>
-              <w:sz w:val="20"/>
-            </w:rPr>
-            <w:t>suppl</w:t>
-          </w:r>
-          <w:proofErr w:type="spellEnd"/>
-          <w:r>
-            <w:rPr>
-              <w:color w:val="000000"/>
-              <w:sz w:val="20"/>
-            </w:rPr>
-            <w:t xml:space="preserve"> 3):S100–6.</w:t>
+            <w:t>16. Nhamoyebonde S, Leslie A. Biological Differences Between the Sexes and Susceptibility to Tuberculosis. Journal of Infectious Diseases. 2014 Jun 25;209(suppl 3):S100–6.</w:t>
           </w:r>
         </w:p>
         <w:p>
@@ -11537,87 +11336,7 @@
               <w:color w:val="000000"/>
               <w:sz w:val="20"/>
             </w:rPr>
-            <w:t xml:space="preserve">17. </w:t>
-          </w:r>
-          <w:proofErr w:type="spellStart"/>
-          <w:r>
-            <w:rPr>
-              <w:color w:val="000000"/>
-              <w:sz w:val="20"/>
-            </w:rPr>
-            <w:t>Waroux</w:t>
-          </w:r>
-          <w:proofErr w:type="spellEnd"/>
-          <w:r>
-            <w:rPr>
-              <w:color w:val="000000"/>
-              <w:sz w:val="20"/>
-            </w:rPr>
-            <w:t xml:space="preserve"> O le P de, </w:t>
-          </w:r>
-          <w:proofErr w:type="spellStart"/>
-          <w:r>
-            <w:rPr>
-              <w:color w:val="000000"/>
-              <w:sz w:val="20"/>
-            </w:rPr>
-            <w:t>Cohuet</w:t>
-          </w:r>
-          <w:proofErr w:type="spellEnd"/>
-          <w:r>
-            <w:rPr>
-              <w:color w:val="000000"/>
-              <w:sz w:val="20"/>
-            </w:rPr>
-            <w:t xml:space="preserve"> S, </w:t>
-          </w:r>
-          <w:proofErr w:type="spellStart"/>
-          <w:r>
-            <w:rPr>
-              <w:color w:val="000000"/>
-              <w:sz w:val="20"/>
-            </w:rPr>
-            <w:t>Ndazima</w:t>
-          </w:r>
-          <w:proofErr w:type="spellEnd"/>
-          <w:r>
-            <w:rPr>
-              <w:color w:val="000000"/>
-              <w:sz w:val="20"/>
-            </w:rPr>
-            <w:t xml:space="preserve"> D, Kucharski AJ, Juan-</w:t>
-          </w:r>
-          <w:proofErr w:type="spellStart"/>
-          <w:r>
-            <w:rPr>
-              <w:color w:val="000000"/>
-              <w:sz w:val="20"/>
-            </w:rPr>
-            <w:t>Giner</w:t>
-          </w:r>
-          <w:proofErr w:type="spellEnd"/>
-          <w:r>
-            <w:rPr>
-              <w:color w:val="000000"/>
-              <w:sz w:val="20"/>
-            </w:rPr>
-            <w:t xml:space="preserve"> A, </w:t>
-          </w:r>
-          <w:proofErr w:type="spellStart"/>
-          <w:r>
-            <w:rPr>
-              <w:color w:val="000000"/>
-              <w:sz w:val="20"/>
-            </w:rPr>
-            <w:t>Flasche</w:t>
-          </w:r>
-          <w:proofErr w:type="spellEnd"/>
-          <w:r>
-            <w:rPr>
-              <w:color w:val="000000"/>
-              <w:sz w:val="20"/>
-            </w:rPr>
-            <w:t xml:space="preserve"> S, et al. Characteristics of human encounters and social mixing patterns relevant to infectious diseases spread by close contact: a survey in Southwest Uganda. BMC infectious diseases. 2018 Apr 11;18(1):172.</w:t>
+            <w:t>17. Waroux O le P de, Cohuet S, Ndazima D, Kucharski AJ, Juan-Giner A, Flasche S, et al. Characteristics of human encounters and social mixing patterns relevant to infectious diseases spread by close contact: a survey in Southwest Uganda. BMC infectious diseases. 2018 Apr 11;18(1):172.</w:t>
           </w:r>
         </w:p>
         <w:p>
@@ -11634,71 +11353,7 @@
               <w:color w:val="000000"/>
               <w:sz w:val="20"/>
             </w:rPr>
-            <w:t xml:space="preserve">18. Bloom DE, McKenna MJ, </w:t>
-          </w:r>
-          <w:proofErr w:type="spellStart"/>
-          <w:r>
-            <w:rPr>
-              <w:color w:val="000000"/>
-              <w:sz w:val="20"/>
-            </w:rPr>
-            <w:t>Prettner</w:t>
-          </w:r>
-          <w:proofErr w:type="spellEnd"/>
-          <w:r>
-            <w:rPr>
-              <w:color w:val="000000"/>
-              <w:sz w:val="20"/>
-            </w:rPr>
-            <w:t xml:space="preserve"> K. Global employment and decent jobs, 2010–2030: The forces of demography and automation. </w:t>
-          </w:r>
-          <w:proofErr w:type="spellStart"/>
-          <w:r>
-            <w:rPr>
-              <w:color w:val="000000"/>
-              <w:sz w:val="20"/>
-            </w:rPr>
-            <w:t>Int</w:t>
-          </w:r>
-          <w:proofErr w:type="spellEnd"/>
-          <w:r>
-            <w:rPr>
-              <w:color w:val="000000"/>
-              <w:sz w:val="20"/>
-            </w:rPr>
-            <w:t xml:space="preserve"> </w:t>
-          </w:r>
-          <w:proofErr w:type="spellStart"/>
-          <w:r>
-            <w:rPr>
-              <w:color w:val="000000"/>
-              <w:sz w:val="20"/>
-            </w:rPr>
-            <w:t>Soc</w:t>
-          </w:r>
-          <w:proofErr w:type="spellEnd"/>
-          <w:r>
-            <w:rPr>
-              <w:color w:val="000000"/>
-              <w:sz w:val="20"/>
-            </w:rPr>
-            <w:t xml:space="preserve"> </w:t>
-          </w:r>
-          <w:proofErr w:type="spellStart"/>
-          <w:r>
-            <w:rPr>
-              <w:color w:val="000000"/>
-              <w:sz w:val="20"/>
-            </w:rPr>
-            <w:t>Secur</w:t>
-          </w:r>
-          <w:proofErr w:type="spellEnd"/>
-          <w:r>
-            <w:rPr>
-              <w:color w:val="000000"/>
-              <w:sz w:val="20"/>
-            </w:rPr>
-            <w:t xml:space="preserve"> Rev. 2019;72(3):43–78.</w:t>
+            <w:t>18. Bloom DE, McKenna MJ, Prettner K. Global employment and decent jobs, 2010–2030: The forces of demography and automation. Int Soc Secur Rev. 2019;72(3):43–78.</w:t>
           </w:r>
         </w:p>
         <w:p>
@@ -11715,39 +11370,7 @@
               <w:color w:val="000000"/>
               <w:sz w:val="20"/>
             </w:rPr>
-            <w:t xml:space="preserve">19. Horton KC, </w:t>
-          </w:r>
-          <w:proofErr w:type="spellStart"/>
-          <w:r>
-            <w:rPr>
-              <w:color w:val="000000"/>
-              <w:sz w:val="20"/>
-            </w:rPr>
-            <w:t>Hoey</w:t>
-          </w:r>
-          <w:proofErr w:type="spellEnd"/>
-          <w:r>
-            <w:rPr>
-              <w:color w:val="000000"/>
-              <w:sz w:val="20"/>
-            </w:rPr>
-            <w:t xml:space="preserve"> AL, </w:t>
-          </w:r>
-          <w:proofErr w:type="spellStart"/>
-          <w:r>
-            <w:rPr>
-              <w:color w:val="000000"/>
-              <w:sz w:val="20"/>
-            </w:rPr>
-            <w:t>Béraud</w:t>
-          </w:r>
-          <w:proofErr w:type="spellEnd"/>
-          <w:r>
-            <w:rPr>
-              <w:color w:val="000000"/>
-              <w:sz w:val="20"/>
-            </w:rPr>
-            <w:t xml:space="preserve"> G, Corbett EL, White RG. Systematic Review and Meta-Analysis of Sex Differences in Social Contact Patterns and Implications for Tuberculosis Transmission and Control. Emerging Infectious Diseases. 2020 May;26(5):910–9.</w:t>
+            <w:t>19. Horton KC, Hoey AL, Béraud G, Corbett EL, White RG. Systematic Review and Meta-Analysis of Sex Differences in Social Contact Patterns and Implications for Tuberculosis Transmission and Control. Emerging Infectious Diseases. 2020 May;26(5):910–9.</w:t>
           </w:r>
         </w:p>
         <w:p>
@@ -11781,23 +11404,7 @@
               <w:color w:val="000000"/>
               <w:sz w:val="20"/>
             </w:rPr>
-            <w:t xml:space="preserve">21. Sah P, Singh LO, </w:t>
-          </w:r>
-          <w:proofErr w:type="spellStart"/>
-          <w:r>
-            <w:rPr>
-              <w:color w:val="000000"/>
-              <w:sz w:val="20"/>
-            </w:rPr>
-            <w:t>Clauset</w:t>
-          </w:r>
-          <w:proofErr w:type="spellEnd"/>
-          <w:r>
-            <w:rPr>
-              <w:color w:val="000000"/>
-              <w:sz w:val="20"/>
-            </w:rPr>
-            <w:t xml:space="preserve"> A, Bansal S. Exploring community structure in biological networks with random graphs. BMC Bioinformatics. 2014;15(220).</w:t>
+            <w:t>21. Sah P, Singh LO, Clauset A, Bansal S. Exploring community structure in biological networks with random graphs. BMC Bioinformatics. 2014;15(220).</w:t>
           </w:r>
         </w:p>
         <w:p>
@@ -11814,39 +11421,7 @@
               <w:color w:val="000000"/>
               <w:sz w:val="20"/>
             </w:rPr>
-            <w:t xml:space="preserve">22. </w:t>
-          </w:r>
-          <w:proofErr w:type="spellStart"/>
-          <w:r>
-            <w:rPr>
-              <w:color w:val="000000"/>
-              <w:sz w:val="20"/>
-            </w:rPr>
-            <w:t>Badham</w:t>
-          </w:r>
-          <w:proofErr w:type="spellEnd"/>
-          <w:r>
-            <w:rPr>
-              <w:color w:val="000000"/>
-              <w:sz w:val="20"/>
-            </w:rPr>
-            <w:t xml:space="preserve"> J, Stocker R. The impact of network clustering and assortativity on epidemic </w:t>
-          </w:r>
-          <w:proofErr w:type="spellStart"/>
-          <w:r>
-            <w:rPr>
-              <w:color w:val="000000"/>
-              <w:sz w:val="20"/>
-            </w:rPr>
-            <w:t>behaviour</w:t>
-          </w:r>
-          <w:proofErr w:type="spellEnd"/>
-          <w:r>
-            <w:rPr>
-              <w:color w:val="000000"/>
-              <w:sz w:val="20"/>
-            </w:rPr>
-            <w:t>. Theoretical Population Biology. 2010 Feb 1;77(1):71–5.</w:t>
+            <w:t>22. Badham J, Stocker R. The impact of network clustering and assortativity on epidemic behaviour. Theoretical Population Biology. 2010 Feb 1;77(1):71–5.</w:t>
           </w:r>
         </w:p>
         <w:p>
@@ -11863,55 +11438,7 @@
               <w:color w:val="000000"/>
               <w:sz w:val="20"/>
             </w:rPr>
-            <w:t xml:space="preserve">23. Eubank S, </w:t>
-          </w:r>
-          <w:proofErr w:type="spellStart"/>
-          <w:r>
-            <w:rPr>
-              <w:color w:val="000000"/>
-              <w:sz w:val="20"/>
-            </w:rPr>
-            <w:t>Guclu</w:t>
-          </w:r>
-          <w:proofErr w:type="spellEnd"/>
-          <w:r>
-            <w:rPr>
-              <w:color w:val="000000"/>
-              <w:sz w:val="20"/>
-            </w:rPr>
-            <w:t xml:space="preserve"> H, Kumar V, </w:t>
-          </w:r>
-          <w:proofErr w:type="spellStart"/>
-          <w:r>
-            <w:rPr>
-              <w:color w:val="000000"/>
-              <w:sz w:val="20"/>
-            </w:rPr>
-            <w:t>Marathe</w:t>
-          </w:r>
-          <w:proofErr w:type="spellEnd"/>
-          <w:r>
-            <w:rPr>
-              <w:color w:val="000000"/>
-              <w:sz w:val="20"/>
-            </w:rPr>
-            <w:t xml:space="preserve"> MV, Srinivasan A, </w:t>
-          </w:r>
-          <w:proofErr w:type="spellStart"/>
-          <w:r>
-            <w:rPr>
-              <w:color w:val="000000"/>
-              <w:sz w:val="20"/>
-            </w:rPr>
-            <w:t>Toroczkai</w:t>
-          </w:r>
-          <w:proofErr w:type="spellEnd"/>
-          <w:r>
-            <w:rPr>
-              <w:color w:val="000000"/>
-              <w:sz w:val="20"/>
-            </w:rPr>
-            <w:t xml:space="preserve"> Z, et al. Modelling disease outbreaks in realistic urban social networks. Nature. 2004;429(6988):180–4.</w:t>
+            <w:t>23. Eubank S, Guclu H, Kumar V, Marathe MV, Srinivasan A, Toroczkai Z, et al. Modelling disease outbreaks in realistic urban social networks. Nature. 2004;429(6988):180–4.</w:t>
           </w:r>
         </w:p>
         <w:p>
@@ -11945,23 +11472,7 @@
               <w:color w:val="000000"/>
               <w:sz w:val="20"/>
             </w:rPr>
-            <w:t xml:space="preserve">25. Miller JC, Ting T. </w:t>
-          </w:r>
-          <w:proofErr w:type="spellStart"/>
-          <w:r>
-            <w:rPr>
-              <w:color w:val="000000"/>
-              <w:sz w:val="20"/>
-            </w:rPr>
-            <w:t>EoN</w:t>
-          </w:r>
-          <w:proofErr w:type="spellEnd"/>
-          <w:r>
-            <w:rPr>
-              <w:color w:val="000000"/>
-              <w:sz w:val="20"/>
-            </w:rPr>
-            <w:t xml:space="preserve"> (Epidemics on Networks): a fast, flexible Python package for simulation, analytic approximation, and analysis of epidemics on networks. Journal of Open Source Software [Internet]. 2020 Jan 8;4(44):1731. Available from: Journal of Open Source Software</w:t>
+            <w:t>25. Miller JC, Ting T. EoN (Epidemics on Networks): a fast, flexible Python package for simulation, analytic approximation, and analysis of epidemics on networks. Journal of Open Source Software [Internet]. 2020 Jan 8;4(44):1731. Available from: Journal of Open Source Software</w:t>
           </w:r>
         </w:p>
         <w:p>
@@ -11978,87 +11489,7 @@
               <w:color w:val="000000"/>
               <w:sz w:val="20"/>
             </w:rPr>
-            <w:t xml:space="preserve">26. </w:t>
-          </w:r>
-          <w:proofErr w:type="spellStart"/>
-          <w:r>
-            <w:rPr>
-              <w:color w:val="000000"/>
-              <w:sz w:val="20"/>
-            </w:rPr>
-            <w:t>Mossong</w:t>
-          </w:r>
-          <w:proofErr w:type="spellEnd"/>
-          <w:r>
-            <w:rPr>
-              <w:color w:val="000000"/>
-              <w:sz w:val="20"/>
-            </w:rPr>
-            <w:t xml:space="preserve"> J, Hens N, Jit M, </w:t>
-          </w:r>
-          <w:proofErr w:type="spellStart"/>
-          <w:r>
-            <w:rPr>
-              <w:color w:val="000000"/>
-              <w:sz w:val="20"/>
-            </w:rPr>
-            <w:t>Beutels</w:t>
-          </w:r>
-          <w:proofErr w:type="spellEnd"/>
-          <w:r>
-            <w:rPr>
-              <w:color w:val="000000"/>
-              <w:sz w:val="20"/>
-            </w:rPr>
-            <w:t xml:space="preserve"> P, </w:t>
-          </w:r>
-          <w:proofErr w:type="spellStart"/>
-          <w:r>
-            <w:rPr>
-              <w:color w:val="000000"/>
-              <w:sz w:val="20"/>
-            </w:rPr>
-            <w:t>Auranen</w:t>
-          </w:r>
-          <w:proofErr w:type="spellEnd"/>
-          <w:r>
-            <w:rPr>
-              <w:color w:val="000000"/>
-              <w:sz w:val="20"/>
-            </w:rPr>
-            <w:t xml:space="preserve"> K, </w:t>
-          </w:r>
-          <w:proofErr w:type="spellStart"/>
-          <w:r>
-            <w:rPr>
-              <w:color w:val="000000"/>
-              <w:sz w:val="20"/>
-            </w:rPr>
-            <w:t>Mikolajczyk</w:t>
-          </w:r>
-          <w:proofErr w:type="spellEnd"/>
-          <w:r>
-            <w:rPr>
-              <w:color w:val="000000"/>
-              <w:sz w:val="20"/>
-            </w:rPr>
-            <w:t xml:space="preserve"> R, et al. Social contacts and mixing patterns relevant to the spread of infectious diseases. Riley S, editor. </w:t>
-          </w:r>
-          <w:proofErr w:type="spellStart"/>
-          <w:r>
-            <w:rPr>
-              <w:color w:val="000000"/>
-              <w:sz w:val="20"/>
-            </w:rPr>
-            <w:t>PLoS</w:t>
-          </w:r>
-          <w:proofErr w:type="spellEnd"/>
-          <w:r>
-            <w:rPr>
-              <w:color w:val="000000"/>
-              <w:sz w:val="20"/>
-            </w:rPr>
-            <w:t xml:space="preserve"> Med. 2008 Mar 25;5(3):e74.</w:t>
+            <w:t>26. Mossong J, Hens N, Jit M, Beutels P, Auranen K, Mikolajczyk R, et al. Social contacts and mixing patterns relevant to the spread of infectious diseases. Riley S, editor. PLoS Med. 2008 Mar 25;5(3):e74.</w:t>
           </w:r>
         </w:p>
         <w:p>
@@ -12075,23 +11506,7 @@
               <w:color w:val="000000"/>
               <w:sz w:val="20"/>
             </w:rPr>
-            <w:t xml:space="preserve">27. </w:t>
-          </w:r>
-          <w:proofErr w:type="spellStart"/>
-          <w:r>
-            <w:rPr>
-              <w:color w:val="000000"/>
-              <w:sz w:val="20"/>
-            </w:rPr>
-            <w:t>Rohani</w:t>
-          </w:r>
-          <w:proofErr w:type="spellEnd"/>
-          <w:r>
-            <w:rPr>
-              <w:color w:val="000000"/>
-              <w:sz w:val="20"/>
-            </w:rPr>
-            <w:t xml:space="preserve"> P, Zhong X, King AA. Contact Network Structure Explains the Changing Epidemiology of Pertussis. Science. 2010;330(6006):982–5.</w:t>
+            <w:t>27. Rohani P, Zhong X, King AA. Contact Network Structure Explains the Changing Epidemiology of Pertussis. Science. 2010;330(6006):982–5.</w:t>
           </w:r>
         </w:p>
         <w:p>
@@ -12108,71 +11523,7 @@
               <w:color w:val="000000"/>
               <w:sz w:val="20"/>
             </w:rPr>
-            <w:t xml:space="preserve">28. </w:t>
-          </w:r>
-          <w:proofErr w:type="spellStart"/>
-          <w:r>
-            <w:rPr>
-              <w:color w:val="000000"/>
-              <w:sz w:val="20"/>
-            </w:rPr>
-            <w:t>Arregui</w:t>
-          </w:r>
-          <w:proofErr w:type="spellEnd"/>
-          <w:r>
-            <w:rPr>
-              <w:color w:val="000000"/>
-              <w:sz w:val="20"/>
-            </w:rPr>
-            <w:t xml:space="preserve"> S, Iglesias MJ, Samper S, </w:t>
-          </w:r>
-          <w:proofErr w:type="spellStart"/>
-          <w:r>
-            <w:rPr>
-              <w:color w:val="000000"/>
-              <w:sz w:val="20"/>
-            </w:rPr>
-            <w:t>Marinova</w:t>
-          </w:r>
-          <w:proofErr w:type="spellEnd"/>
-          <w:r>
-            <w:rPr>
-              <w:color w:val="000000"/>
-              <w:sz w:val="20"/>
-            </w:rPr>
-            <w:t xml:space="preserve"> D, Martin C, Sanz J, et al. Data-driven model for the assessment </w:t>
-          </w:r>
-          <w:proofErr w:type="spellStart"/>
-          <w:r>
-            <w:rPr>
-              <w:color w:val="000000"/>
-              <w:sz w:val="20"/>
-            </w:rPr>
-            <w:t>ofMycobacterium</w:t>
-          </w:r>
-          <w:proofErr w:type="spellEnd"/>
-          <w:r>
-            <w:rPr>
-              <w:color w:val="000000"/>
-              <w:sz w:val="20"/>
-            </w:rPr>
-            <w:t xml:space="preserve"> </w:t>
-          </w:r>
-          <w:proofErr w:type="spellStart"/>
-          <w:r>
-            <w:rPr>
-              <w:color w:val="000000"/>
-              <w:sz w:val="20"/>
-            </w:rPr>
-            <w:t>tuberculosistransmission</w:t>
-          </w:r>
-          <w:proofErr w:type="spellEnd"/>
-          <w:r>
-            <w:rPr>
-              <w:color w:val="000000"/>
-              <w:sz w:val="20"/>
-            </w:rPr>
-            <w:t xml:space="preserve"> in evolving demographic structures. Proceedings of the National Academy of Sciences of the United States of America. 2018 Apr 3;115(14):E3238–45.</w:t>
+            <w:t>28. Arregui S, Iglesias MJ, Samper S, Marinova D, Martin C, Sanz J, et al. Data-driven model for the assessment ofMycobacterium tuberculosistransmission in evolving demographic structures. Proceedings of the National Academy of Sciences of the United States of America. 2018 Apr 3;115(14):E3238–45.</w:t>
           </w:r>
         </w:p>
         <w:p>
@@ -12189,23 +11540,7 @@
               <w:color w:val="000000"/>
               <w:sz w:val="20"/>
             </w:rPr>
-            <w:t xml:space="preserve">29. Blower SM, McLean AR, </w:t>
-          </w:r>
-          <w:proofErr w:type="spellStart"/>
-          <w:r>
-            <w:rPr>
-              <w:color w:val="000000"/>
-              <w:sz w:val="20"/>
-            </w:rPr>
-            <w:t>Porco</w:t>
-          </w:r>
-          <w:proofErr w:type="spellEnd"/>
-          <w:r>
-            <w:rPr>
-              <w:color w:val="000000"/>
-              <w:sz w:val="20"/>
-            </w:rPr>
-            <w:t xml:space="preserve"> TC, Small PM, Hopewell PC, Sanchez MA, et al. The intrinsic transmission dynamics of tuberculosis epidemics. Nature Medicine. 1995 Aug 1;1(8):815–21.</w:t>
+            <w:t>29. Blower SM, McLean AR, Porco TC, Small PM, Hopewell PC, Sanchez MA, et al. The intrinsic transmission dynamics of tuberculosis epidemics. Nature Medicine. 1995 Aug 1;1(8):815–21.</w:t>
           </w:r>
         </w:p>
         <w:p>
@@ -12239,23 +11574,7 @@
               <w:color w:val="000000"/>
               <w:sz w:val="20"/>
             </w:rPr>
-            <w:t xml:space="preserve">31. </w:t>
-          </w:r>
-          <w:proofErr w:type="spellStart"/>
-          <w:r>
-            <w:rPr>
-              <w:color w:val="000000"/>
-              <w:sz w:val="20"/>
-            </w:rPr>
-            <w:t>Rhines</w:t>
-          </w:r>
-          <w:proofErr w:type="spellEnd"/>
-          <w:r>
-            <w:rPr>
-              <w:color w:val="000000"/>
-              <w:sz w:val="20"/>
-            </w:rPr>
-            <w:t xml:space="preserve"> AS. The role of sex differences in the prevalence and transmission of tuberculosis. Tuberculosis. 2013 Jan;93(1):104–7.</w:t>
+            <w:t>31. Rhines AS. The role of sex differences in the prevalence and transmission of tuberculosis. Tuberculosis. 2013 Jan;93(1):104–7.</w:t>
           </w:r>
         </w:p>
         <w:p>
@@ -12273,71 +11592,7 @@
               <w:sz w:val="20"/>
             </w:rPr>
             <w:lastRenderedPageBreak/>
-            <w:t xml:space="preserve">32. Bates MN, </w:t>
-          </w:r>
-          <w:proofErr w:type="spellStart"/>
-          <w:r>
-            <w:rPr>
-              <w:color w:val="000000"/>
-              <w:sz w:val="20"/>
-            </w:rPr>
-            <w:t>Khalakdina</w:t>
-          </w:r>
-          <w:proofErr w:type="spellEnd"/>
-          <w:r>
-            <w:rPr>
-              <w:color w:val="000000"/>
-              <w:sz w:val="20"/>
-            </w:rPr>
-            <w:t xml:space="preserve"> A, </w:t>
-          </w:r>
-          <w:proofErr w:type="spellStart"/>
-          <w:r>
-            <w:rPr>
-              <w:color w:val="000000"/>
-              <w:sz w:val="20"/>
-            </w:rPr>
-            <w:t>Pai</w:t>
-          </w:r>
-          <w:proofErr w:type="spellEnd"/>
-          <w:r>
-            <w:rPr>
-              <w:color w:val="000000"/>
-              <w:sz w:val="20"/>
-            </w:rPr>
-            <w:t xml:space="preserve"> M, Chang L, </w:t>
-          </w:r>
-          <w:proofErr w:type="spellStart"/>
-          <w:r>
-            <w:rPr>
-              <w:color w:val="000000"/>
-              <w:sz w:val="20"/>
-            </w:rPr>
-            <w:t>Lessa</w:t>
-          </w:r>
-          <w:proofErr w:type="spellEnd"/>
-          <w:r>
-            <w:rPr>
-              <w:color w:val="000000"/>
-              <w:sz w:val="20"/>
-            </w:rPr>
-            <w:t xml:space="preserve"> F, Smith KR. Risk of Tuberculosis </w:t>
-          </w:r>
-          <w:proofErr w:type="gramStart"/>
-          <w:r>
-            <w:rPr>
-              <w:color w:val="000000"/>
-              <w:sz w:val="20"/>
-            </w:rPr>
-            <w:t>From</w:t>
-          </w:r>
-          <w:proofErr w:type="gramEnd"/>
-          <w:r>
-            <w:rPr>
-              <w:color w:val="000000"/>
-              <w:sz w:val="20"/>
-            </w:rPr>
-            <w:t xml:space="preserve"> Exposure to Tobacco Smoke: A Systematic Review and Meta-analysis. Archives of Internal Medicine. 2007 Feb 26;167(4):335–42.</w:t>
+            <w:t>32. Bates MN, Khalakdina A, Pai M, Chang L, Lessa F, Smith KR. Risk of Tuberculosis From Exposure to Tobacco Smoke: A Systematic Review and Meta-analysis. Archives of Internal Medicine. 2007 Feb 26;167(4):335–42.</w:t>
           </w:r>
         </w:p>
         <w:p>
@@ -12354,55 +11609,7 @@
               <w:color w:val="000000"/>
               <w:sz w:val="20"/>
             </w:rPr>
-            <w:t xml:space="preserve">33. </w:t>
-          </w:r>
-          <w:proofErr w:type="spellStart"/>
-          <w:r>
-            <w:rPr>
-              <w:color w:val="000000"/>
-              <w:sz w:val="20"/>
-            </w:rPr>
-            <w:t>Lönnroth</w:t>
-          </w:r>
-          <w:proofErr w:type="spellEnd"/>
-          <w:r>
-            <w:rPr>
-              <w:color w:val="000000"/>
-              <w:sz w:val="20"/>
-            </w:rPr>
-            <w:t xml:space="preserve"> K, Williams BG, </w:t>
-          </w:r>
-          <w:proofErr w:type="spellStart"/>
-          <w:r>
-            <w:rPr>
-              <w:color w:val="000000"/>
-              <w:sz w:val="20"/>
-            </w:rPr>
-            <w:t>Stadlin</w:t>
-          </w:r>
-          <w:proofErr w:type="spellEnd"/>
-          <w:r>
-            <w:rPr>
-              <w:color w:val="000000"/>
-              <w:sz w:val="20"/>
-            </w:rPr>
-            <w:t xml:space="preserve"> S, Jaramillo E, Dye C. Alcohol use as a risk factor for tuberculosis - a systematic review. </w:t>
-          </w:r>
-          <w:proofErr w:type="spellStart"/>
-          <w:r>
-            <w:rPr>
-              <w:color w:val="000000"/>
-              <w:sz w:val="20"/>
-            </w:rPr>
-            <w:t>Bmc</w:t>
-          </w:r>
-          <w:proofErr w:type="spellEnd"/>
-          <w:r>
-            <w:rPr>
-              <w:color w:val="000000"/>
-              <w:sz w:val="20"/>
-            </w:rPr>
-            <w:t xml:space="preserve"> Public Health. 2008 Aug 14;8(1):289.</w:t>
+            <w:t>33. Lönnroth K, Williams BG, Stadlin S, Jaramillo E, Dye C. Alcohol use as a risk factor for tuberculosis - a systematic review. Bmc Public Health. 2008 Aug 14;8(1):289.</w:t>
           </w:r>
         </w:p>
         <w:p>
@@ -12419,87 +11626,7 @@
               <w:color w:val="000000"/>
               <w:sz w:val="20"/>
             </w:rPr>
-            <w:t xml:space="preserve">34. </w:t>
-          </w:r>
-          <w:proofErr w:type="spellStart"/>
-          <w:r>
-            <w:rPr>
-              <w:color w:val="000000"/>
-              <w:sz w:val="20"/>
-            </w:rPr>
-            <w:t>Guwatudde</w:t>
-          </w:r>
-          <w:proofErr w:type="spellEnd"/>
-          <w:r>
-            <w:rPr>
-              <w:color w:val="000000"/>
-              <w:sz w:val="20"/>
-            </w:rPr>
-            <w:t xml:space="preserve"> D, </w:t>
-          </w:r>
-          <w:proofErr w:type="spellStart"/>
-          <w:r>
-            <w:rPr>
-              <w:color w:val="000000"/>
-              <w:sz w:val="20"/>
-            </w:rPr>
-            <w:t>Nakakeeto</w:t>
-          </w:r>
-          <w:proofErr w:type="spellEnd"/>
-          <w:r>
-            <w:rPr>
-              <w:color w:val="000000"/>
-              <w:sz w:val="20"/>
-            </w:rPr>
-            <w:t xml:space="preserve"> M, Jones-Lopez EC, </w:t>
-          </w:r>
-          <w:proofErr w:type="spellStart"/>
-          <w:r>
-            <w:rPr>
-              <w:color w:val="000000"/>
-              <w:sz w:val="20"/>
-            </w:rPr>
-            <w:t>Maganda</w:t>
-          </w:r>
-          <w:proofErr w:type="spellEnd"/>
-          <w:r>
-            <w:rPr>
-              <w:color w:val="000000"/>
-              <w:sz w:val="20"/>
-            </w:rPr>
-            <w:t xml:space="preserve"> A, </w:t>
-          </w:r>
-          <w:proofErr w:type="spellStart"/>
-          <w:r>
-            <w:rPr>
-              <w:color w:val="000000"/>
-              <w:sz w:val="20"/>
-            </w:rPr>
-            <w:t>Chiunda</w:t>
-          </w:r>
-          <w:proofErr w:type="spellEnd"/>
-          <w:r>
-            <w:rPr>
-              <w:color w:val="000000"/>
-              <w:sz w:val="20"/>
-            </w:rPr>
-            <w:t xml:space="preserve"> A, </w:t>
-          </w:r>
-          <w:proofErr w:type="spellStart"/>
-          <w:r>
-            <w:rPr>
-              <w:color w:val="000000"/>
-              <w:sz w:val="20"/>
-            </w:rPr>
-            <w:t>Mugerwa</w:t>
-          </w:r>
-          <w:proofErr w:type="spellEnd"/>
-          <w:r>
-            <w:rPr>
-              <w:color w:val="000000"/>
-              <w:sz w:val="20"/>
-            </w:rPr>
-            <w:t xml:space="preserve"> RD, et al. Tuberculosis in Household Contacts of Infectious Cases in Kampala, Uganda. American Journal of Epidemiology. 2003 Nov 1;158(9):887–98.</w:t>
+            <w:t>34. Guwatudde D, Nakakeeto M, Jones-Lopez EC, Maganda A, Chiunda A, Mugerwa RD, et al. Tuberculosis in Household Contacts of Infectious Cases in Kampala, Uganda. American Journal of Epidemiology. 2003 Nov 1;158(9):887–98.</w:t>
           </w:r>
         </w:p>
         <w:p>
@@ -12533,55 +11660,7 @@
               <w:color w:val="000000"/>
               <w:sz w:val="20"/>
             </w:rPr>
-            <w:t xml:space="preserve">36. Drain PK, </w:t>
-          </w:r>
-          <w:proofErr w:type="spellStart"/>
-          <w:r>
-            <w:rPr>
-              <w:color w:val="000000"/>
-              <w:sz w:val="20"/>
-            </w:rPr>
-            <w:t>Bajema</w:t>
-          </w:r>
-          <w:proofErr w:type="spellEnd"/>
-          <w:r>
-            <w:rPr>
-              <w:color w:val="000000"/>
-              <w:sz w:val="20"/>
-            </w:rPr>
-            <w:t xml:space="preserve"> KL, Dowdy D, </w:t>
-          </w:r>
-          <w:proofErr w:type="spellStart"/>
-          <w:r>
-            <w:rPr>
-              <w:color w:val="000000"/>
-              <w:sz w:val="20"/>
-            </w:rPr>
-            <w:t>Dheda</w:t>
-          </w:r>
-          <w:proofErr w:type="spellEnd"/>
-          <w:r>
-            <w:rPr>
-              <w:color w:val="000000"/>
-              <w:sz w:val="20"/>
-            </w:rPr>
-            <w:t xml:space="preserve"> K, Naidoo K, Schumacher SG, et al. Incipient and Subclinical Tuberculosis: </w:t>
-          </w:r>
-          <w:proofErr w:type="gramStart"/>
-          <w:r>
-            <w:rPr>
-              <w:color w:val="000000"/>
-              <w:sz w:val="20"/>
-            </w:rPr>
-            <w:t>a</w:t>
-          </w:r>
-          <w:proofErr w:type="gramEnd"/>
-          <w:r>
-            <w:rPr>
-              <w:color w:val="000000"/>
-              <w:sz w:val="20"/>
-            </w:rPr>
-            <w:t xml:space="preserve"> Clinical Review of Early Stages and Progression of Infection. Clinical Microbiology Reviews. 2018 Oct 1;31(4):e00021-18.</w:t>
+            <w:t>36. Drain PK, Bajema KL, Dowdy D, Dheda K, Naidoo K, Schumacher SG, et al. Incipient and Subclinical Tuberculosis: a Clinical Review of Early Stages and Progression of Infection. Clinical Microbiology Reviews. 2018 Oct 1;31(4):e00021-18.</w:t>
           </w:r>
         </w:p>
         <w:p>
@@ -12598,87 +11677,7 @@
               <w:color w:val="000000"/>
               <w:sz w:val="20"/>
             </w:rPr>
-            <w:t xml:space="preserve">37. Xu Y, </w:t>
-          </w:r>
-          <w:proofErr w:type="spellStart"/>
-          <w:r>
-            <w:rPr>
-              <w:color w:val="000000"/>
-              <w:sz w:val="20"/>
-            </w:rPr>
-            <w:t>Cancino</w:t>
-          </w:r>
-          <w:proofErr w:type="spellEnd"/>
-          <w:r>
-            <w:rPr>
-              <w:color w:val="000000"/>
-              <w:sz w:val="20"/>
-            </w:rPr>
-            <w:t xml:space="preserve">-Muñoz I, Torres-Puente M, </w:t>
-          </w:r>
-          <w:proofErr w:type="spellStart"/>
-          <w:r>
-            <w:rPr>
-              <w:color w:val="000000"/>
-              <w:sz w:val="20"/>
-            </w:rPr>
-            <w:t>Villamayor</w:t>
-          </w:r>
-          <w:proofErr w:type="spellEnd"/>
-          <w:r>
-            <w:rPr>
-              <w:color w:val="000000"/>
-              <w:sz w:val="20"/>
-            </w:rPr>
-            <w:t xml:space="preserve"> LM, </w:t>
-          </w:r>
-          <w:proofErr w:type="spellStart"/>
-          <w:r>
-            <w:rPr>
-              <w:color w:val="000000"/>
-              <w:sz w:val="20"/>
-            </w:rPr>
-            <w:t>Borrás</w:t>
-          </w:r>
-          <w:proofErr w:type="spellEnd"/>
-          <w:r>
-            <w:rPr>
-              <w:color w:val="000000"/>
-              <w:sz w:val="20"/>
-            </w:rPr>
-            <w:t xml:space="preserve"> R, </w:t>
-          </w:r>
-          <w:proofErr w:type="spellStart"/>
-          <w:r>
-            <w:rPr>
-              <w:color w:val="000000"/>
-              <w:sz w:val="20"/>
-            </w:rPr>
-            <w:t>Borrás-Máñez</w:t>
-          </w:r>
-          <w:proofErr w:type="spellEnd"/>
-          <w:r>
-            <w:rPr>
-              <w:color w:val="000000"/>
-              <w:sz w:val="20"/>
-            </w:rPr>
-            <w:t xml:space="preserve"> M, et al. High-resolution mapping of tuberculosis transmission: Whole genome sequencing and phylogenetic modelling of a cohort from Valencia Region, Spain. Murray MB, editor. </w:t>
-          </w:r>
-          <w:proofErr w:type="spellStart"/>
-          <w:r>
-            <w:rPr>
-              <w:color w:val="000000"/>
-              <w:sz w:val="20"/>
-            </w:rPr>
-            <w:t>PLoS</w:t>
-          </w:r>
-          <w:proofErr w:type="spellEnd"/>
-          <w:r>
-            <w:rPr>
-              <w:color w:val="000000"/>
-              <w:sz w:val="20"/>
-            </w:rPr>
-            <w:t xml:space="preserve"> Med. 2019 Oct;16(10):e1002961.</w:t>
+            <w:t>37. Xu Y, Cancino-Muñoz I, Torres-Puente M, Villamayor LM, Borrás R, Borrás-Máñez M, et al. High-resolution mapping of tuberculosis transmission: Whole genome sequencing and phylogenetic modelling of a cohort from Valencia Region, Spain. Murray MB, editor. PLoS Med. 2019 Oct;16(10):e1002961.</w:t>
           </w:r>
         </w:p>
         <w:p>
@@ -12695,39 +11694,7 @@
               <w:color w:val="000000"/>
               <w:sz w:val="20"/>
             </w:rPr>
-            <w:t xml:space="preserve">38. </w:t>
-          </w:r>
-          <w:proofErr w:type="spellStart"/>
-          <w:r>
-            <w:rPr>
-              <w:color w:val="000000"/>
-              <w:sz w:val="20"/>
-            </w:rPr>
-            <w:t>Salathé</w:t>
-          </w:r>
-          <w:proofErr w:type="spellEnd"/>
-          <w:r>
-            <w:rPr>
-              <w:color w:val="000000"/>
-              <w:sz w:val="20"/>
-            </w:rPr>
-            <w:t xml:space="preserve"> M, Jones JH. Dynamics and Control of Diseases in Networks with Community Structure. Fraser C, editor. </w:t>
-          </w:r>
-          <w:proofErr w:type="spellStart"/>
-          <w:r>
-            <w:rPr>
-              <w:color w:val="000000"/>
-              <w:sz w:val="20"/>
-            </w:rPr>
-            <w:t>PLoS</w:t>
-          </w:r>
-          <w:proofErr w:type="spellEnd"/>
-          <w:r>
-            <w:rPr>
-              <w:color w:val="000000"/>
-              <w:sz w:val="20"/>
-            </w:rPr>
-            <w:t xml:space="preserve"> Computational Biology. 2010 Apr 8;6(4):e1000736.</w:t>
+            <w:t>38. Salathé M, Jones JH. Dynamics and Control of Diseases in Networks with Community Structure. Fraser C, editor. PLoS Computational Biology. 2010 Apr 8;6(4):e1000736.</w:t>
           </w:r>
         </w:p>
         <w:p>
@@ -12744,71 +11711,7 @@
               <w:color w:val="000000"/>
               <w:sz w:val="20"/>
             </w:rPr>
-            <w:t xml:space="preserve">39. </w:t>
-          </w:r>
-          <w:proofErr w:type="spellStart"/>
-          <w:r>
-            <w:rPr>
-              <w:color w:val="000000"/>
-              <w:sz w:val="20"/>
-            </w:rPr>
-            <w:t>Nadini</w:t>
-          </w:r>
-          <w:proofErr w:type="spellEnd"/>
-          <w:r>
-            <w:rPr>
-              <w:color w:val="000000"/>
-              <w:sz w:val="20"/>
-            </w:rPr>
-            <w:t xml:space="preserve"> M, Sun K, </w:t>
-          </w:r>
-          <w:proofErr w:type="spellStart"/>
-          <w:r>
-            <w:rPr>
-              <w:color w:val="000000"/>
-              <w:sz w:val="20"/>
-            </w:rPr>
-            <w:t>Ubaldi</w:t>
-          </w:r>
-          <w:proofErr w:type="spellEnd"/>
-          <w:r>
-            <w:rPr>
-              <w:color w:val="000000"/>
-              <w:sz w:val="20"/>
-            </w:rPr>
-            <w:t xml:space="preserve"> E, </w:t>
-          </w:r>
-          <w:proofErr w:type="spellStart"/>
-          <w:r>
-            <w:rPr>
-              <w:color w:val="000000"/>
-              <w:sz w:val="20"/>
-            </w:rPr>
-            <w:t>Starnini</w:t>
-          </w:r>
-          <w:proofErr w:type="spellEnd"/>
-          <w:r>
-            <w:rPr>
-              <w:color w:val="000000"/>
-              <w:sz w:val="20"/>
-            </w:rPr>
-            <w:t xml:space="preserve"> M, Rizzo A, </w:t>
-          </w:r>
-          <w:proofErr w:type="spellStart"/>
-          <w:r>
-            <w:rPr>
-              <w:color w:val="000000"/>
-              <w:sz w:val="20"/>
-            </w:rPr>
-            <w:t>Perra</w:t>
-          </w:r>
-          <w:proofErr w:type="spellEnd"/>
-          <w:r>
-            <w:rPr>
-              <w:color w:val="000000"/>
-              <w:sz w:val="20"/>
-            </w:rPr>
-            <w:t xml:space="preserve"> N. Epidemic spreading in modular time-varying networks. Scientific reports. 2018 Feb 5;8(1):2352.</w:t>
+            <w:t>39. Nadini M, Sun K, Ubaldi E, Starnini M, Rizzo A, Perra N. Epidemic spreading in modular time-varying networks. Scientific reports. 2018 Feb 5;8(1):2352.</w:t>
           </w:r>
         </w:p>
         <w:p>
@@ -12872,7 +11775,7 @@
       </w:r>
     </w:p>
   </w:comment>
-  <w:comment w:id="95" w:author="Paige Bianca Miller" w:date="2020-11-30T12:16:00Z" w:initials="PBM">
+  <w:comment w:id="96" w:author="Paige Bianca Miller" w:date="2020-11-30T12:16:00Z" w:initials="PBM">
     <w:p>
       <w:pPr>
         <w:pStyle w:val="CommentText"/>
@@ -12909,7 +11812,7 @@
       </w:r>
     </w:p>
   </w:comment>
-  <w:comment w:id="106" w:author="Paige Bianca Miller" w:date="2020-11-30T12:16:00Z" w:initials="PBM">
+  <w:comment w:id="107" w:author="Paige Bianca Miller" w:date="2020-11-30T12:16:00Z" w:initials="PBM">
     <w:p>
       <w:pPr>
         <w:pStyle w:val="CommentText"/>
@@ -12946,7 +11849,25 @@
       </w:r>
     </w:p>
   </w:comment>
-  <w:comment w:id="192" w:author="Microsoft Office User" w:date="2020-12-07T13:38:00Z" w:initials="MOU">
+  <w:comment w:id="141" w:author="Microsoft Office User" w:date="2021-01-05T12:08:00Z" w:initials="MOU">
+    <w:p>
+      <w:pPr>
+        <w:pStyle w:val="CommentText"/>
+      </w:pPr>
+      <w:r>
+        <w:rPr>
+          <w:rStyle w:val="CommentReference"/>
+        </w:rPr>
+        <w:annotationRef/>
+      </w:r>
+      <w:r>
+        <w:t>https://reader.elsevier.com/reader/sd/pii/S1473309903006078?token=E1489F019E26355D43A68D6B230CEFE9DF39E3990153BC5E8BCE3B8E05ADF7DF3835E5666FB124D53692B1D51C62EA26</w:t>
+      </w:r>
+      <w:bookmarkStart w:id="143" w:name="_GoBack"/>
+      <w:bookmarkEnd w:id="143"/>
+    </w:p>
+  </w:comment>
+  <w:comment w:id="245" w:author="Microsoft Office User" w:date="2020-12-07T13:38:00Z" w:initials="MOU">
     <w:p>
       <w:pPr>
         <w:pStyle w:val="CommentText"/>
@@ -12978,6 +11899,7 @@
   <w15:commentEx w15:paraId="713101D6" w15:done="0"/>
   <w15:commentEx w15:paraId="5B25C432" w15:done="0"/>
   <w15:commentEx w15:paraId="7FF783A5" w15:done="0"/>
+  <w15:commentEx w15:paraId="68E7F9AA" w15:done="0"/>
   <w15:commentEx w15:paraId="79070FEB" w15:done="0"/>
 </w15:commentsEx>
 </file>
@@ -12995,6 +11917,7 @@
   <w16cid:commentId w16cid:paraId="713101D6" w16cid:durableId="2378C6F2"/>
   <w16cid:commentId w16cid:paraId="5B25C432" w16cid:durableId="237E01FE"/>
   <w16cid:commentId w16cid:paraId="7FF783A5" w16cid:durableId="236F611A"/>
+  <w16cid:commentId w16cid:paraId="68E7F9AA" w16cid:durableId="239ED535"/>
   <w16cid:commentId w16cid:paraId="79070FEB" w16cid:durableId="2378AED6"/>
 </w16cid:commentsIds>
 </file>
@@ -13241,55 +12164,7 @@
         <w:szCs w:val="24"/>
         <w:lang w:val="fr-FR"/>
       </w:rPr>
-      <w:t xml:space="preserve">R. Soc. </w:t>
-    </w:r>
-    <w:proofErr w:type="gramStart"/>
-    <w:r>
-      <w:rPr>
-        <w:rFonts w:ascii="Arial" w:hAnsi="Arial"/>
-        <w:b/>
-        <w:i/>
-        <w:color w:val="000000"/>
-        <w:szCs w:val="24"/>
-        <w:lang w:val="fr-FR"/>
-      </w:rPr>
-      <w:t>open</w:t>
-    </w:r>
-    <w:proofErr w:type="gramEnd"/>
-    <w:r>
-      <w:rPr>
-        <w:rFonts w:ascii="Arial" w:hAnsi="Arial"/>
-        <w:b/>
-        <w:i/>
-        <w:color w:val="000000"/>
-        <w:szCs w:val="24"/>
-        <w:lang w:val="fr-FR"/>
-      </w:rPr>
-      <w:t xml:space="preserve"> </w:t>
-    </w:r>
-    <w:proofErr w:type="spellStart"/>
-    <w:r>
-      <w:rPr>
-        <w:rFonts w:ascii="Arial" w:hAnsi="Arial"/>
-        <w:b/>
-        <w:i/>
-        <w:color w:val="000000"/>
-        <w:szCs w:val="24"/>
-        <w:lang w:val="fr-FR"/>
-      </w:rPr>
-      <w:t>sci</w:t>
-    </w:r>
-    <w:proofErr w:type="spellEnd"/>
-    <w:r>
-      <w:rPr>
-        <w:rFonts w:ascii="Arial" w:hAnsi="Arial"/>
-        <w:b/>
-        <w:i/>
-        <w:color w:val="000000"/>
-        <w:szCs w:val="24"/>
-        <w:lang w:val="fr-FR"/>
-      </w:rPr>
-      <w:t>.</w:t>
+      <w:t>R. Soc. open sci.</w:t>
     </w:r>
     <w:r>
       <w:rPr>
@@ -13299,51 +12174,7 @@
         <w:szCs w:val="24"/>
         <w:lang w:val="fr-FR"/>
       </w:rPr>
-      <w:t xml:space="preserve"> </w:t>
-    </w:r>
-    <w:proofErr w:type="gramStart"/>
-    <w:r>
-      <w:rPr>
-        <w:rFonts w:ascii="Arial" w:hAnsi="Arial"/>
-        <w:b/>
-        <w:color w:val="000000"/>
-        <w:szCs w:val="24"/>
-        <w:lang w:val="fr-FR"/>
-      </w:rPr>
-      <w:t>article</w:t>
-    </w:r>
-    <w:proofErr w:type="gramEnd"/>
-    <w:r>
-      <w:rPr>
-        <w:rFonts w:ascii="Arial" w:hAnsi="Arial"/>
-        <w:b/>
-        <w:color w:val="000000"/>
-        <w:szCs w:val="24"/>
-        <w:lang w:val="fr-FR"/>
-      </w:rPr>
-      <w:t xml:space="preserve"> </w:t>
-    </w:r>
-    <w:proofErr w:type="spellStart"/>
-    <w:r>
-      <w:rPr>
-        <w:rFonts w:ascii="Arial" w:hAnsi="Arial"/>
-        <w:b/>
-        <w:color w:val="000000"/>
-        <w:szCs w:val="24"/>
-        <w:lang w:val="fr-FR"/>
-      </w:rPr>
-      <w:t>template</w:t>
-    </w:r>
-    <w:proofErr w:type="spellEnd"/>
-    <w:r>
-      <w:rPr>
-        <w:rFonts w:ascii="Arial" w:hAnsi="Arial"/>
-        <w:b/>
-        <w:color w:val="000000"/>
-        <w:szCs w:val="24"/>
-        <w:lang w:val="fr-FR"/>
-      </w:rPr>
-      <w:t xml:space="preserve"> </w:t>
+      <w:t xml:space="preserve"> article template </w:t>
     </w:r>
   </w:p>
   <w:p>
@@ -13473,55 +12304,7 @@
         <w:szCs w:val="24"/>
         <w:lang w:val="fr-FR"/>
       </w:rPr>
-      <w:t xml:space="preserve">R. Soc. </w:t>
-    </w:r>
-    <w:proofErr w:type="gramStart"/>
-    <w:r>
-      <w:rPr>
-        <w:rFonts w:ascii="Arial" w:hAnsi="Arial"/>
-        <w:b/>
-        <w:i/>
-        <w:color w:val="000000"/>
-        <w:szCs w:val="24"/>
-        <w:lang w:val="fr-FR"/>
-      </w:rPr>
-      <w:t>open</w:t>
-    </w:r>
-    <w:proofErr w:type="gramEnd"/>
-    <w:r>
-      <w:rPr>
-        <w:rFonts w:ascii="Arial" w:hAnsi="Arial"/>
-        <w:b/>
-        <w:i/>
-        <w:color w:val="000000"/>
-        <w:szCs w:val="24"/>
-        <w:lang w:val="fr-FR"/>
-      </w:rPr>
-      <w:t xml:space="preserve"> </w:t>
-    </w:r>
-    <w:proofErr w:type="spellStart"/>
-    <w:r>
-      <w:rPr>
-        <w:rFonts w:ascii="Arial" w:hAnsi="Arial"/>
-        <w:b/>
-        <w:i/>
-        <w:color w:val="000000"/>
-        <w:szCs w:val="24"/>
-        <w:lang w:val="fr-FR"/>
-      </w:rPr>
-      <w:t>sci</w:t>
-    </w:r>
-    <w:proofErr w:type="spellEnd"/>
-    <w:r>
-      <w:rPr>
-        <w:rFonts w:ascii="Arial" w:hAnsi="Arial"/>
-        <w:b/>
-        <w:i/>
-        <w:color w:val="000000"/>
-        <w:szCs w:val="24"/>
-        <w:lang w:val="fr-FR"/>
-      </w:rPr>
-      <w:t>.</w:t>
+      <w:t>R. Soc. open sci.</w:t>
     </w:r>
     <w:r>
       <w:rPr>
@@ -13531,42 +12314,8 @@
         <w:szCs w:val="24"/>
         <w:lang w:val="fr-FR"/>
       </w:rPr>
-      <w:t xml:space="preserve"> </w:t>
+      <w:t xml:space="preserve"> article template</w:t>
     </w:r>
-    <w:proofErr w:type="gramStart"/>
-    <w:r>
-      <w:rPr>
-        <w:rFonts w:ascii="Arial" w:hAnsi="Arial"/>
-        <w:b/>
-        <w:color w:val="000000"/>
-        <w:szCs w:val="24"/>
-        <w:lang w:val="fr-FR"/>
-      </w:rPr>
-      <w:t>article</w:t>
-    </w:r>
-    <w:proofErr w:type="gramEnd"/>
-    <w:r>
-      <w:rPr>
-        <w:rFonts w:ascii="Arial" w:hAnsi="Arial"/>
-        <w:b/>
-        <w:color w:val="000000"/>
-        <w:szCs w:val="24"/>
-        <w:lang w:val="fr-FR"/>
-      </w:rPr>
-      <w:t xml:space="preserve"> </w:t>
-    </w:r>
-    <w:proofErr w:type="spellStart"/>
-    <w:r>
-      <w:rPr>
-        <w:rFonts w:ascii="Arial" w:hAnsi="Arial"/>
-        <w:b/>
-        <w:color w:val="000000"/>
-        <w:szCs w:val="24"/>
-        <w:lang w:val="fr-FR"/>
-      </w:rPr>
-      <w:t>template</w:t>
-    </w:r>
-    <w:proofErr w:type="spellEnd"/>
   </w:p>
   <w:p>
     <w:pPr>
@@ -13645,55 +12394,7 @@
         <w:szCs w:val="24"/>
         <w:lang w:val="fr-FR"/>
       </w:rPr>
-      <w:t xml:space="preserve">R. Soc. </w:t>
-    </w:r>
-    <w:proofErr w:type="gramStart"/>
-    <w:r>
-      <w:rPr>
-        <w:rFonts w:ascii="Arial" w:hAnsi="Arial"/>
-        <w:b/>
-        <w:i/>
-        <w:color w:val="000000"/>
-        <w:szCs w:val="24"/>
-        <w:lang w:val="fr-FR"/>
-      </w:rPr>
-      <w:t>open</w:t>
-    </w:r>
-    <w:proofErr w:type="gramEnd"/>
-    <w:r>
-      <w:rPr>
-        <w:rFonts w:ascii="Arial" w:hAnsi="Arial"/>
-        <w:b/>
-        <w:i/>
-        <w:color w:val="000000"/>
-        <w:szCs w:val="24"/>
-        <w:lang w:val="fr-FR"/>
-      </w:rPr>
-      <w:t xml:space="preserve"> </w:t>
-    </w:r>
-    <w:proofErr w:type="spellStart"/>
-    <w:r>
-      <w:rPr>
-        <w:rFonts w:ascii="Arial" w:hAnsi="Arial"/>
-        <w:b/>
-        <w:i/>
-        <w:color w:val="000000"/>
-        <w:szCs w:val="24"/>
-        <w:lang w:val="fr-FR"/>
-      </w:rPr>
-      <w:t>sci</w:t>
-    </w:r>
-    <w:proofErr w:type="spellEnd"/>
-    <w:r>
-      <w:rPr>
-        <w:rFonts w:ascii="Arial" w:hAnsi="Arial"/>
-        <w:b/>
-        <w:i/>
-        <w:color w:val="000000"/>
-        <w:szCs w:val="24"/>
-        <w:lang w:val="fr-FR"/>
-      </w:rPr>
-      <w:t>.</w:t>
+      <w:t>R. Soc. open sci.</w:t>
     </w:r>
     <w:r>
       <w:rPr>
@@ -13703,51 +12404,7 @@
         <w:szCs w:val="24"/>
         <w:lang w:val="fr-FR"/>
       </w:rPr>
-      <w:t xml:space="preserve"> </w:t>
-    </w:r>
-    <w:proofErr w:type="gramStart"/>
-    <w:r>
-      <w:rPr>
-        <w:rFonts w:ascii="Arial" w:hAnsi="Arial"/>
-        <w:b/>
-        <w:color w:val="000000"/>
-        <w:szCs w:val="24"/>
-        <w:lang w:val="fr-FR"/>
-      </w:rPr>
-      <w:t>article</w:t>
-    </w:r>
-    <w:proofErr w:type="gramEnd"/>
-    <w:r>
-      <w:rPr>
-        <w:rFonts w:ascii="Arial" w:hAnsi="Arial"/>
-        <w:b/>
-        <w:color w:val="000000"/>
-        <w:szCs w:val="24"/>
-        <w:lang w:val="fr-FR"/>
-      </w:rPr>
-      <w:t xml:space="preserve"> </w:t>
-    </w:r>
-    <w:proofErr w:type="spellStart"/>
-    <w:r>
-      <w:rPr>
-        <w:rFonts w:ascii="Arial" w:hAnsi="Arial"/>
-        <w:b/>
-        <w:color w:val="000000"/>
-        <w:szCs w:val="24"/>
-        <w:lang w:val="fr-FR"/>
-      </w:rPr>
-      <w:t>template</w:t>
-    </w:r>
-    <w:proofErr w:type="spellEnd"/>
-    <w:r>
-      <w:rPr>
-        <w:rFonts w:ascii="Arial" w:hAnsi="Arial"/>
-        <w:b/>
-        <w:color w:val="000000"/>
-        <w:szCs w:val="24"/>
-        <w:lang w:val="fr-FR"/>
-      </w:rPr>
-      <w:t xml:space="preserve"> </w:t>
+      <w:t xml:space="preserve"> article template </w:t>
     </w:r>
   </w:p>
   <w:p>
@@ -16759,8 +15416,11 @@
   </w:compat>
   <w:rsids>
     <w:rsidRoot w:val="00696ED2"/>
+    <w:rsid w:val="00040884"/>
+    <w:rsid w:val="00334B9D"/>
     <w:rsid w:val="00696ED2"/>
     <w:rsid w:val="008A7581"/>
+    <w:rsid w:val="00A53322"/>
     <w:rsid w:val="00A9522D"/>
   </w:rsids>
   <m:mathPr>
@@ -17210,7 +15870,7 @@
     <w:basedOn w:val="DefaultParagraphFont"/>
     <w:uiPriority w:val="99"/>
     <w:semiHidden/>
-    <w:rsid w:val="00696ED2"/>
+    <w:rsid w:val="00A53322"/>
     <w:rPr>
       <w:color w:val="808080"/>
     </w:rPr>
@@ -17537,7 +16197,7 @@
 </file>
 
 <file path=customXml/itemProps1.xml><?xml version="1.0" encoding="utf-8"?>
-<ds:datastoreItem xmlns:ds="http://schemas.openxmlformats.org/officeDocument/2006/customXml" ds:itemID="{C0B8EFB4-6D1D-864A-8269-D817EC09A036}">
+<ds:datastoreItem xmlns:ds="http://schemas.openxmlformats.org/officeDocument/2006/customXml" ds:itemID="{9CF6373B-6D81-CB44-A089-34C280957CCE}">
   <ds:schemaRefs>
     <ds:schemaRef ds:uri="http://schemas.openxmlformats.org/officeDocument/2006/bibliography"/>
   </ds:schemaRefs>

</xml_diff>